<commit_message>
Update RNF de produto - Atributo de Qualidade.docx
</commit_message>
<xml_diff>
--- a/documents/RNF de produto - Atributo de Qualidade.docx
+++ b/documents/RNF de produto - Atributo de Qualidade.docx
@@ -134,7 +134,7 @@
           <w:color w:val="000000"/>
           <w:sz w:val="24"/>
         </w:rPr>
-        <w:t>3</w:t>
+        <w:t>4</w:t>
       </w:r>
     </w:p>
     <w:p>
@@ -1401,6 +1401,109 @@
           </w:p>
         </w:tc>
       </w:tr>
+      <w:tr>
+        <w:tc>
+          <w:tcPr>
+            <w:tcW w:w="1555" w:type="dxa"/>
+          </w:tcPr>
+          <w:p>
+            <w:pPr>
+              <w:pStyle w:val="Tabletext"/>
+              <w:spacing w:after="0"/>
+              <w:ind w:left="0"/>
+              <w:jc w:val="center"/>
+              <w:rPr>
+                <w:rFonts w:cs="Arial"/>
+                <w:sz w:val="22"/>
+                <w:lang w:val="pt-BR"/>
+              </w:rPr>
+            </w:pPr>
+            <w:r>
+              <w:rPr>
+                <w:rFonts w:cs="Arial"/>
+                <w:sz w:val="22"/>
+                <w:lang w:val="pt-BR"/>
+              </w:rPr>
+              <w:t>15/05/2022</w:t>
+            </w:r>
+          </w:p>
+        </w:tc>
+        <w:tc>
+          <w:tcPr>
+            <w:tcW w:w="854" w:type="dxa"/>
+          </w:tcPr>
+          <w:p>
+            <w:pPr>
+              <w:pStyle w:val="Tabletext"/>
+              <w:spacing w:after="0"/>
+              <w:ind w:left="0"/>
+              <w:jc w:val="center"/>
+              <w:rPr>
+                <w:rFonts w:cs="Arial"/>
+                <w:sz w:val="22"/>
+                <w:lang w:val="pt-BR"/>
+              </w:rPr>
+            </w:pPr>
+            <w:r>
+              <w:rPr>
+                <w:rFonts w:cs="Arial"/>
+                <w:sz w:val="22"/>
+                <w:lang w:val="pt-BR"/>
+              </w:rPr>
+              <w:t>0.4</w:t>
+            </w:r>
+          </w:p>
+        </w:tc>
+        <w:tc>
+          <w:tcPr>
+            <w:tcW w:w="4962" w:type="dxa"/>
+            <w:gridSpan w:val="2"/>
+          </w:tcPr>
+          <w:p>
+            <w:pPr>
+              <w:pStyle w:val="Tabletext"/>
+              <w:spacing w:after="0"/>
+              <w:rPr>
+                <w:rFonts w:cs="Arial"/>
+                <w:sz w:val="22"/>
+                <w:lang w:val="pt-BR"/>
+              </w:rPr>
+            </w:pPr>
+            <w:r>
+              <w:rPr>
+                <w:rFonts w:cs="Arial"/>
+                <w:sz w:val="22"/>
+                <w:lang w:val="pt-BR"/>
+              </w:rPr>
+              <w:t>Inclusão de Requisitos Não funcionais de Produto Adicionais</w:t>
+            </w:r>
+          </w:p>
+        </w:tc>
+        <w:tc>
+          <w:tcPr>
+            <w:tcW w:w="1701" w:type="dxa"/>
+          </w:tcPr>
+          <w:p>
+            <w:pPr>
+              <w:pStyle w:val="Tabletext"/>
+              <w:spacing w:after="0"/>
+              <w:rPr>
+                <w:rFonts w:cs="Arial"/>
+                <w:sz w:val="22"/>
+                <w:lang w:val="pt-BR"/>
+              </w:rPr>
+            </w:pPr>
+            <w:r>
+              <w:rPr>
+                <w:rFonts w:cs="Arial"/>
+                <w:sz w:val="22"/>
+                <w:lang w:val="pt-BR"/>
+              </w:rPr>
+              <w:t>Ivan</w:t>
+            </w:r>
+          </w:p>
+        </w:tc>
+      </w:tr>
     </w:tbl>
     <w:p>
       <w:pPr>
@@ -1477,14 +1580,6 @@
         <w:gridCol w:w="1987"/>
       </w:tblGrid>
       <w:tr>
-        <w:tblPrEx>
-          <w:tblCellMar>
-            <w:top w:w="0" w:type="dxa"/>
-            <w:left w:w="0" w:type="dxa"/>
-            <w:bottom w:w="0" w:type="dxa"/>
-            <w:right w:w="0" w:type="dxa"/>
-          </w:tblCellMar>
-        </w:tblPrEx>
         <w:trPr>
           <w:trHeight w:val="274"/>
         </w:trPr>
@@ -1622,14 +1717,6 @@
         </w:tc>
       </w:tr>
       <w:tr>
-        <w:tblPrEx>
-          <w:tblCellMar>
-            <w:top w:w="0" w:type="dxa"/>
-            <w:left w:w="0" w:type="dxa"/>
-            <w:bottom w:w="0" w:type="dxa"/>
-            <w:right w:w="0" w:type="dxa"/>
-          </w:tblCellMar>
-        </w:tblPrEx>
         <w:trPr>
           <w:trHeight w:val="211"/>
         </w:trPr>
@@ -1774,14 +1861,6 @@
         </w:tc>
       </w:tr>
       <w:tr>
-        <w:tblPrEx>
-          <w:tblCellMar>
-            <w:top w:w="0" w:type="dxa"/>
-            <w:left w:w="0" w:type="dxa"/>
-            <w:bottom w:w="0" w:type="dxa"/>
-            <w:right w:w="0" w:type="dxa"/>
-          </w:tblCellMar>
-        </w:tblPrEx>
         <w:trPr>
           <w:trHeight w:val="274"/>
         </w:trPr>
@@ -1910,14 +1989,6 @@
         </w:tc>
       </w:tr>
       <w:tr>
-        <w:tblPrEx>
-          <w:tblCellMar>
-            <w:top w:w="0" w:type="dxa"/>
-            <w:left w:w="0" w:type="dxa"/>
-            <w:bottom w:w="0" w:type="dxa"/>
-            <w:right w:w="0" w:type="dxa"/>
-          </w:tblCellMar>
-        </w:tblPrEx>
         <w:trPr>
           <w:trHeight w:val="256"/>
         </w:trPr>
@@ -2045,14 +2116,6 @@
         </w:tc>
       </w:tr>
       <w:tr>
-        <w:tblPrEx>
-          <w:tblCellMar>
-            <w:top w:w="0" w:type="dxa"/>
-            <w:left w:w="0" w:type="dxa"/>
-            <w:bottom w:w="0" w:type="dxa"/>
-            <w:right w:w="0" w:type="dxa"/>
-          </w:tblCellMar>
-        </w:tblPrEx>
         <w:trPr>
           <w:trHeight w:val="256"/>
         </w:trPr>
@@ -2148,14 +2211,6 @@
         </w:tc>
       </w:tr>
       <w:tr>
-        <w:tblPrEx>
-          <w:tblCellMar>
-            <w:top w:w="0" w:type="dxa"/>
-            <w:left w:w="0" w:type="dxa"/>
-            <w:bottom w:w="0" w:type="dxa"/>
-            <w:right w:w="0" w:type="dxa"/>
-          </w:tblCellMar>
-        </w:tblPrEx>
         <w:trPr>
           <w:trHeight w:val="256"/>
         </w:trPr>
@@ -2280,7 +2335,13 @@
     </w:p>
     <w:sdt>
       <w:sdtPr>
-        <w:id w:val="-80378705"/>
+        <w:rPr>
+          <w:rFonts w:ascii="Arial" w:eastAsia="Arial" w:hAnsi="Arial" w:cs="Arial"/>
+          <w:color w:val="auto"/>
+          <w:sz w:val="22"/>
+          <w:szCs w:val="22"/>
+        </w:rPr>
+        <w:id w:val="130758170"/>
         <w:docPartObj>
           <w:docPartGallery w:val="Table of Contents"/>
           <w:docPartUnique/>
@@ -2288,12 +2349,8 @@
       </w:sdtPr>
       <w:sdtEndPr>
         <w:rPr>
-          <w:rFonts w:ascii="Arial" w:eastAsia="Arial" w:hAnsi="Arial" w:cs="Arial"/>
           <w:b/>
           <w:bCs/>
-          <w:color w:val="auto"/>
-          <w:sz w:val="22"/>
-          <w:szCs w:val="22"/>
         </w:rPr>
       </w:sdtEndPr>
       <w:sdtContent>
@@ -2325,7 +2382,7 @@
           <w:r>
             <w:fldChar w:fldCharType="separate"/>
           </w:r>
-          <w:hyperlink w:anchor="_Toc102220798" w:history="1">
+          <w:hyperlink w:anchor="_Toc103550745" w:history="1">
             <w:r>
               <w:rPr>
                 <w:rStyle w:val="Hyperlink"/>
@@ -2354,7 +2411,7 @@
                 <w:noProof/>
                 <w:webHidden/>
               </w:rPr>
-              <w:instrText xml:space="preserve"> PAGEREF _Toc102220798 \h </w:instrText>
+              <w:instrText xml:space="preserve"> PAGEREF _Toc103550745 \h </w:instrText>
             </w:r>
             <w:r>
               <w:rPr>
@@ -2397,7 +2454,7 @@
               <w:noProof/>
             </w:rPr>
           </w:pPr>
-          <w:hyperlink w:anchor="_Toc102220799" w:history="1">
+          <w:hyperlink w:anchor="_Toc103550746" w:history="1">
             <w:r>
               <w:rPr>
                 <w:rStyle w:val="Hyperlink"/>
@@ -2447,7 +2504,7 @@
                 <w:noProof/>
                 <w:webHidden/>
               </w:rPr>
-              <w:instrText xml:space="preserve"> PAGEREF _Toc102220799 \h </w:instrText>
+              <w:instrText xml:space="preserve"> PAGEREF _Toc103550746 \h </w:instrText>
             </w:r>
             <w:r>
               <w:rPr>
@@ -2489,7 +2546,7 @@
               <w:noProof/>
             </w:rPr>
           </w:pPr>
-          <w:hyperlink w:anchor="_Toc102220800" w:history="1">
+          <w:hyperlink w:anchor="_Toc103550747" w:history="1">
             <w:r>
               <w:rPr>
                 <w:rStyle w:val="Hyperlink"/>
@@ -2516,7 +2573,7 @@
                 <w:noProof/>
                 <w:webHidden/>
               </w:rPr>
-              <w:instrText xml:space="preserve"> PAGEREF _Toc102220800 \h </w:instrText>
+              <w:instrText xml:space="preserve"> PAGEREF _Toc103550747 \h </w:instrText>
             </w:r>
             <w:r>
               <w:rPr>
@@ -2558,7 +2615,7 @@
               <w:noProof/>
             </w:rPr>
           </w:pPr>
-          <w:hyperlink w:anchor="_Toc102220801" w:history="1">
+          <w:hyperlink w:anchor="_Toc103550748" w:history="1">
             <w:r>
               <w:rPr>
                 <w:rStyle w:val="Hyperlink"/>
@@ -2585,7 +2642,7 @@
                 <w:noProof/>
                 <w:webHidden/>
               </w:rPr>
-              <w:instrText xml:space="preserve"> PAGEREF _Toc102220801 \h </w:instrText>
+              <w:instrText xml:space="preserve"> PAGEREF _Toc103550748 \h </w:instrText>
             </w:r>
             <w:r>
               <w:rPr>
@@ -2627,7 +2684,7 @@
               <w:noProof/>
             </w:rPr>
           </w:pPr>
-          <w:hyperlink w:anchor="_Toc102220802" w:history="1">
+          <w:hyperlink w:anchor="_Toc103550749" w:history="1">
             <w:r>
               <w:rPr>
                 <w:rStyle w:val="Hyperlink"/>
@@ -2654,7 +2711,7 @@
                 <w:noProof/>
                 <w:webHidden/>
               </w:rPr>
-              <w:instrText xml:space="preserve"> PAGEREF _Toc102220802 \h </w:instrText>
+              <w:instrText xml:space="preserve"> PAGEREF _Toc103550749 \h </w:instrText>
             </w:r>
             <w:r>
               <w:rPr>
@@ -2696,7 +2753,7 @@
               <w:noProof/>
             </w:rPr>
           </w:pPr>
-          <w:hyperlink w:anchor="_Toc102220803" w:history="1">
+          <w:hyperlink w:anchor="_Toc103550750" w:history="1">
             <w:r>
               <w:rPr>
                 <w:rStyle w:val="Hyperlink"/>
@@ -2723,7 +2780,7 @@
                 <w:noProof/>
                 <w:webHidden/>
               </w:rPr>
-              <w:instrText xml:space="preserve"> PAGEREF _Toc102220803 \h </w:instrText>
+              <w:instrText xml:space="preserve"> PAGEREF _Toc103550750 \h </w:instrText>
             </w:r>
             <w:r>
               <w:rPr>
@@ -2765,7 +2822,7 @@
               <w:noProof/>
             </w:rPr>
           </w:pPr>
-          <w:hyperlink w:anchor="_Toc102220804" w:history="1">
+          <w:hyperlink w:anchor="_Toc103550751" w:history="1">
             <w:r>
               <w:rPr>
                 <w:rStyle w:val="Hyperlink"/>
@@ -2792,7 +2849,7 @@
                 <w:noProof/>
                 <w:webHidden/>
               </w:rPr>
-              <w:instrText xml:space="preserve"> PAGEREF _Toc102220804 \h </w:instrText>
+              <w:instrText xml:space="preserve"> PAGEREF _Toc103550751 \h </w:instrText>
             </w:r>
             <w:r>
               <w:rPr>
@@ -2834,7 +2891,7 @@
               <w:noProof/>
             </w:rPr>
           </w:pPr>
-          <w:hyperlink w:anchor="_Toc102220805" w:history="1">
+          <w:hyperlink w:anchor="_Toc103550752" w:history="1">
             <w:r>
               <w:rPr>
                 <w:rStyle w:val="Hyperlink"/>
@@ -2861,7 +2918,7 @@
                 <w:noProof/>
                 <w:webHidden/>
               </w:rPr>
-              <w:instrText xml:space="preserve"> PAGEREF _Toc102220805 \h </w:instrText>
+              <w:instrText xml:space="preserve"> PAGEREF _Toc103550752 \h </w:instrText>
             </w:r>
             <w:r>
               <w:rPr>
@@ -2903,7 +2960,7 @@
               <w:noProof/>
             </w:rPr>
           </w:pPr>
-          <w:hyperlink w:anchor="_Toc102220806" w:history="1">
+          <w:hyperlink w:anchor="_Toc103550753" w:history="1">
             <w:r>
               <w:rPr>
                 <w:rStyle w:val="Hyperlink"/>
@@ -2930,7 +2987,7 @@
                 <w:noProof/>
                 <w:webHidden/>
               </w:rPr>
-              <w:instrText xml:space="preserve"> PAGEREF _Toc102220806 \h </w:instrText>
+              <w:instrText xml:space="preserve"> PAGEREF _Toc103550753 \h </w:instrText>
             </w:r>
             <w:r>
               <w:rPr>
@@ -2972,7 +3029,7 @@
               <w:noProof/>
             </w:rPr>
           </w:pPr>
-          <w:hyperlink w:anchor="_Toc102220807" w:history="1">
+          <w:hyperlink w:anchor="_Toc103550754" w:history="1">
             <w:r>
               <w:rPr>
                 <w:rStyle w:val="Hyperlink"/>
@@ -2999,7 +3056,7 @@
                 <w:noProof/>
                 <w:webHidden/>
               </w:rPr>
-              <w:instrText xml:space="preserve"> PAGEREF _Toc102220807 \h </w:instrText>
+              <w:instrText xml:space="preserve"> PAGEREF _Toc103550754 \h </w:instrText>
             </w:r>
             <w:r>
               <w:rPr>
@@ -3041,7 +3098,7 @@
               <w:noProof/>
             </w:rPr>
           </w:pPr>
-          <w:hyperlink w:anchor="_Toc102220808" w:history="1">
+          <w:hyperlink w:anchor="_Toc103550755" w:history="1">
             <w:r>
               <w:rPr>
                 <w:rStyle w:val="Hyperlink"/>
@@ -3068,7 +3125,7 @@
                 <w:noProof/>
                 <w:webHidden/>
               </w:rPr>
-              <w:instrText xml:space="preserve"> PAGEREF _Toc102220808 \h </w:instrText>
+              <w:instrText xml:space="preserve"> PAGEREF _Toc103550755 \h </w:instrText>
             </w:r>
             <w:r>
               <w:rPr>
@@ -3110,7 +3167,7 @@
               <w:noProof/>
             </w:rPr>
           </w:pPr>
-          <w:hyperlink w:anchor="_Toc102220809" w:history="1">
+          <w:hyperlink w:anchor="_Toc103550756" w:history="1">
             <w:r>
               <w:rPr>
                 <w:rStyle w:val="Hyperlink"/>
@@ -3137,7 +3194,7 @@
                 <w:noProof/>
                 <w:webHidden/>
               </w:rPr>
-              <w:instrText xml:space="preserve"> PAGEREF _Toc102220809 \h </w:instrText>
+              <w:instrText xml:space="preserve"> PAGEREF _Toc103550756 \h </w:instrText>
             </w:r>
             <w:r>
               <w:rPr>
@@ -3179,7 +3236,7 @@
               <w:noProof/>
             </w:rPr>
           </w:pPr>
-          <w:hyperlink w:anchor="_Toc102220810" w:history="1">
+          <w:hyperlink w:anchor="_Toc103550757" w:history="1">
             <w:r>
               <w:rPr>
                 <w:rStyle w:val="Hyperlink"/>
@@ -3206,7 +3263,7 @@
                 <w:noProof/>
                 <w:webHidden/>
               </w:rPr>
-              <w:instrText xml:space="preserve"> PAGEREF _Toc102220810 \h </w:instrText>
+              <w:instrText xml:space="preserve"> PAGEREF _Toc103550757 \h </w:instrText>
             </w:r>
             <w:r>
               <w:rPr>
@@ -3248,7 +3305,7 @@
               <w:noProof/>
             </w:rPr>
           </w:pPr>
-          <w:hyperlink w:anchor="_Toc102220811" w:history="1">
+          <w:hyperlink w:anchor="_Toc103550758" w:history="1">
             <w:r>
               <w:rPr>
                 <w:rStyle w:val="Hyperlink"/>
@@ -3275,7 +3332,7 @@
                 <w:noProof/>
                 <w:webHidden/>
               </w:rPr>
-              <w:instrText xml:space="preserve"> PAGEREF _Toc102220811 \h </w:instrText>
+              <w:instrText xml:space="preserve"> PAGEREF _Toc103550758 \h </w:instrText>
             </w:r>
             <w:r>
               <w:rPr>
@@ -3317,7 +3374,7 @@
               <w:noProof/>
             </w:rPr>
           </w:pPr>
-          <w:hyperlink w:anchor="_Toc102220812" w:history="1">
+          <w:hyperlink w:anchor="_Toc103550759" w:history="1">
             <w:r>
               <w:rPr>
                 <w:rStyle w:val="Hyperlink"/>
@@ -3344,7 +3401,7 @@
                 <w:noProof/>
                 <w:webHidden/>
               </w:rPr>
-              <w:instrText xml:space="preserve"> PAGEREF _Toc102220812 \h </w:instrText>
+              <w:instrText xml:space="preserve"> PAGEREF _Toc103550759 \h </w:instrText>
             </w:r>
             <w:r>
               <w:rPr>
@@ -3386,13 +3443,13 @@
               <w:noProof/>
             </w:rPr>
           </w:pPr>
-          <w:hyperlink w:anchor="_Toc102220813" w:history="1">
+          <w:hyperlink w:anchor="_Toc103550760" w:history="1">
             <w:r>
               <w:rPr>
                 <w:rStyle w:val="Hyperlink"/>
                 <w:noProof/>
               </w:rPr>
-              <w:t>RNF06 – Incluir Opção de Alteração de Língua</w:t>
+              <w:t>RNF07 – Incluir Opção de Alteração de Língua</w:t>
             </w:r>
             <w:r>
               <w:rPr>
@@ -3413,7 +3470,145 @@
                 <w:noProof/>
                 <w:webHidden/>
               </w:rPr>
-              <w:instrText xml:space="preserve"> PAGEREF _Toc102220813 \h </w:instrText>
+              <w:instrText xml:space="preserve"> PAGEREF _Toc103550760 \h </w:instrText>
+            </w:r>
+            <w:r>
+              <w:rPr>
+                <w:noProof/>
+                <w:webHidden/>
+              </w:rPr>
+            </w:r>
+            <w:r>
+              <w:rPr>
+                <w:noProof/>
+                <w:webHidden/>
+              </w:rPr>
+              <w:fldChar w:fldCharType="separate"/>
+            </w:r>
+            <w:r>
+              <w:rPr>
+                <w:noProof/>
+                <w:webHidden/>
+              </w:rPr>
+              <w:t>10</w:t>
+            </w:r>
+            <w:r>
+              <w:rPr>
+                <w:noProof/>
+                <w:webHidden/>
+              </w:rPr>
+              <w:fldChar w:fldCharType="end"/>
+            </w:r>
+          </w:hyperlink>
+        </w:p>
+        <w:p>
+          <w:pPr>
+            <w:pStyle w:val="Sumrio3"/>
+            <w:tabs>
+              <w:tab w:val="right" w:leader="dot" w:pos="9063"/>
+            </w:tabs>
+            <w:rPr>
+              <w:rFonts w:asciiTheme="minorHAnsi" w:eastAsiaTheme="minorEastAsia" w:hAnsiTheme="minorHAnsi" w:cstheme="minorBidi"/>
+              <w:noProof/>
+            </w:rPr>
+          </w:pPr>
+          <w:hyperlink w:anchor="_Toc103550761" w:history="1">
+            <w:r>
+              <w:rPr>
+                <w:rStyle w:val="Hyperlink"/>
+                <w:noProof/>
+              </w:rPr>
+              <w:t>Atributo de usabilidade 34</w:t>
+            </w:r>
+            <w:r>
+              <w:rPr>
+                <w:noProof/>
+                <w:webHidden/>
+              </w:rPr>
+              <w:tab/>
+            </w:r>
+            <w:r>
+              <w:rPr>
+                <w:noProof/>
+                <w:webHidden/>
+              </w:rPr>
+              <w:fldChar w:fldCharType="begin"/>
+            </w:r>
+            <w:r>
+              <w:rPr>
+                <w:noProof/>
+                <w:webHidden/>
+              </w:rPr>
+              <w:instrText xml:space="preserve"> PAGEREF _Toc103550761 \h </w:instrText>
+            </w:r>
+            <w:r>
+              <w:rPr>
+                <w:noProof/>
+                <w:webHidden/>
+              </w:rPr>
+            </w:r>
+            <w:r>
+              <w:rPr>
+                <w:noProof/>
+                <w:webHidden/>
+              </w:rPr>
+              <w:fldChar w:fldCharType="separate"/>
+            </w:r>
+            <w:r>
+              <w:rPr>
+                <w:noProof/>
+                <w:webHidden/>
+              </w:rPr>
+              <w:t>10</w:t>
+            </w:r>
+            <w:r>
+              <w:rPr>
+                <w:noProof/>
+                <w:webHidden/>
+              </w:rPr>
+              <w:fldChar w:fldCharType="end"/>
+            </w:r>
+          </w:hyperlink>
+        </w:p>
+        <w:p>
+          <w:pPr>
+            <w:pStyle w:val="Sumrio3"/>
+            <w:tabs>
+              <w:tab w:val="right" w:leader="dot" w:pos="9063"/>
+            </w:tabs>
+            <w:rPr>
+              <w:rFonts w:asciiTheme="minorHAnsi" w:eastAsiaTheme="minorEastAsia" w:hAnsiTheme="minorHAnsi" w:cstheme="minorBidi"/>
+              <w:noProof/>
+            </w:rPr>
+          </w:pPr>
+          <w:hyperlink w:anchor="_Toc103550762" w:history="1">
+            <w:r>
+              <w:rPr>
+                <w:rStyle w:val="Hyperlink"/>
+                <w:noProof/>
+              </w:rPr>
+              <w:t>RNF34 – Incluir Glossário</w:t>
+            </w:r>
+            <w:r>
+              <w:rPr>
+                <w:noProof/>
+                <w:webHidden/>
+              </w:rPr>
+              <w:tab/>
+            </w:r>
+            <w:r>
+              <w:rPr>
+                <w:noProof/>
+                <w:webHidden/>
+              </w:rPr>
+              <w:fldChar w:fldCharType="begin"/>
+            </w:r>
+            <w:r>
+              <w:rPr>
+                <w:noProof/>
+                <w:webHidden/>
+              </w:rPr>
+              <w:instrText xml:space="preserve"> PAGEREF _Toc103550762 \h </w:instrText>
             </w:r>
             <w:r>
               <w:rPr>
@@ -3456,7 +3651,7 @@
               <w:noProof/>
             </w:rPr>
           </w:pPr>
-          <w:hyperlink w:anchor="_Toc102220814" w:history="1">
+          <w:hyperlink w:anchor="_Toc103550763" w:history="1">
             <w:r>
               <w:rPr>
                 <w:rStyle w:val="Hyperlink"/>
@@ -3506,7 +3701,7 @@
                 <w:noProof/>
                 <w:webHidden/>
               </w:rPr>
-              <w:instrText xml:space="preserve"> PAGEREF _Toc102220814 \h </w:instrText>
+              <w:instrText xml:space="preserve"> PAGEREF _Toc103550763 \h </w:instrText>
             </w:r>
             <w:r>
               <w:rPr>
@@ -3526,7 +3721,7 @@
                 <w:noProof/>
                 <w:webHidden/>
               </w:rPr>
-              <w:t>10</w:t>
+              <w:t>11</w:t>
             </w:r>
             <w:r>
               <w:rPr>
@@ -3548,7 +3743,7 @@
               <w:noProof/>
             </w:rPr>
           </w:pPr>
-          <w:hyperlink w:anchor="_Toc102220815" w:history="1">
+          <w:hyperlink w:anchor="_Toc103550764" w:history="1">
             <w:r>
               <w:rPr>
                 <w:rStyle w:val="Hyperlink"/>
@@ -3575,7 +3770,7 @@
                 <w:noProof/>
                 <w:webHidden/>
               </w:rPr>
-              <w:instrText xml:space="preserve"> PAGEREF _Toc102220815 \h </w:instrText>
+              <w:instrText xml:space="preserve"> PAGEREF _Toc103550764 \h </w:instrText>
             </w:r>
             <w:r>
               <w:rPr>
@@ -3617,7 +3812,7 @@
               <w:noProof/>
             </w:rPr>
           </w:pPr>
-          <w:hyperlink w:anchor="_Toc102220816" w:history="1">
+          <w:hyperlink w:anchor="_Toc103550765" w:history="1">
             <w:r>
               <w:rPr>
                 <w:rStyle w:val="Hyperlink"/>
@@ -3644,7 +3839,7 @@
                 <w:noProof/>
                 <w:webHidden/>
               </w:rPr>
-              <w:instrText xml:space="preserve"> PAGEREF _Toc102220816 \h </w:instrText>
+              <w:instrText xml:space="preserve"> PAGEREF _Toc103550765 \h </w:instrText>
             </w:r>
             <w:r>
               <w:rPr>
@@ -3686,7 +3881,7 @@
               <w:noProof/>
             </w:rPr>
           </w:pPr>
-          <w:hyperlink w:anchor="_Toc102220817" w:history="1">
+          <w:hyperlink w:anchor="_Toc103550766" w:history="1">
             <w:r>
               <w:rPr>
                 <w:rStyle w:val="Hyperlink"/>
@@ -3713,7 +3908,7 @@
                 <w:noProof/>
                 <w:webHidden/>
               </w:rPr>
-              <w:instrText xml:space="preserve"> PAGEREF _Toc102220817 \h </w:instrText>
+              <w:instrText xml:space="preserve"> PAGEREF _Toc103550766 \h </w:instrText>
             </w:r>
             <w:r>
               <w:rPr>
@@ -3733,7 +3928,7 @@
                 <w:noProof/>
                 <w:webHidden/>
               </w:rPr>
-              <w:t>11</w:t>
+              <w:t>12</w:t>
             </w:r>
             <w:r>
               <w:rPr>
@@ -3755,7 +3950,7 @@
               <w:noProof/>
             </w:rPr>
           </w:pPr>
-          <w:hyperlink w:anchor="_Toc102220818" w:history="1">
+          <w:hyperlink w:anchor="_Toc103550767" w:history="1">
             <w:r>
               <w:rPr>
                 <w:rStyle w:val="Hyperlink"/>
@@ -3782,7 +3977,7 @@
                 <w:noProof/>
                 <w:webHidden/>
               </w:rPr>
-              <w:instrText xml:space="preserve"> PAGEREF _Toc102220818 \h </w:instrText>
+              <w:instrText xml:space="preserve"> PAGEREF _Toc103550767 \h </w:instrText>
             </w:r>
             <w:r>
               <w:rPr>
@@ -3802,7 +3997,7 @@
                 <w:noProof/>
                 <w:webHidden/>
               </w:rPr>
-              <w:t>11</w:t>
+              <w:t>12</w:t>
             </w:r>
             <w:r>
               <w:rPr>
@@ -3824,7 +4019,7 @@
               <w:noProof/>
             </w:rPr>
           </w:pPr>
-          <w:hyperlink w:anchor="_Toc102220819" w:history="1">
+          <w:hyperlink w:anchor="_Toc103550768" w:history="1">
             <w:r>
               <w:rPr>
                 <w:rStyle w:val="Hyperlink"/>
@@ -3851,7 +4046,7 @@
                 <w:noProof/>
                 <w:webHidden/>
               </w:rPr>
-              <w:instrText xml:space="preserve"> PAGEREF _Toc102220819 \h </w:instrText>
+              <w:instrText xml:space="preserve"> PAGEREF _Toc103550768 \h </w:instrText>
             </w:r>
             <w:r>
               <w:rPr>
@@ -3871,7 +4066,7 @@
                 <w:noProof/>
                 <w:webHidden/>
               </w:rPr>
-              <w:t>12</w:t>
+              <w:t>13</w:t>
             </w:r>
             <w:r>
               <w:rPr>
@@ -3893,7 +4088,7 @@
               <w:noProof/>
             </w:rPr>
           </w:pPr>
-          <w:hyperlink w:anchor="_Toc102220820" w:history="1">
+          <w:hyperlink w:anchor="_Toc103550769" w:history="1">
             <w:r>
               <w:rPr>
                 <w:rStyle w:val="Hyperlink"/>
@@ -3920,7 +4115,7 @@
                 <w:noProof/>
                 <w:webHidden/>
               </w:rPr>
-              <w:instrText xml:space="preserve"> PAGEREF _Toc102220820 \h </w:instrText>
+              <w:instrText xml:space="preserve"> PAGEREF _Toc103550769 \h </w:instrText>
             </w:r>
             <w:r>
               <w:rPr>
@@ -3940,7 +4135,7 @@
                 <w:noProof/>
                 <w:webHidden/>
               </w:rPr>
-              <w:t>12</w:t>
+              <w:t>13</w:t>
             </w:r>
             <w:r>
               <w:rPr>
@@ -3962,7 +4157,7 @@
               <w:noProof/>
             </w:rPr>
           </w:pPr>
-          <w:hyperlink w:anchor="_Toc102220821" w:history="1">
+          <w:hyperlink w:anchor="_Toc103550770" w:history="1">
             <w:r>
               <w:rPr>
                 <w:rStyle w:val="Hyperlink"/>
@@ -3989,7 +4184,7 @@
                 <w:noProof/>
                 <w:webHidden/>
               </w:rPr>
-              <w:instrText xml:space="preserve"> PAGEREF _Toc102220821 \h </w:instrText>
+              <w:instrText xml:space="preserve"> PAGEREF _Toc103550770 \h </w:instrText>
             </w:r>
             <w:r>
               <w:rPr>
@@ -4009,7 +4204,7 @@
                 <w:noProof/>
                 <w:webHidden/>
               </w:rPr>
-              <w:t>13</w:t>
+              <w:t>14</w:t>
             </w:r>
             <w:r>
               <w:rPr>
@@ -4031,7 +4226,7 @@
               <w:noProof/>
             </w:rPr>
           </w:pPr>
-          <w:hyperlink w:anchor="_Toc102220822" w:history="1">
+          <w:hyperlink w:anchor="_Toc103550771" w:history="1">
             <w:r>
               <w:rPr>
                 <w:rStyle w:val="Hyperlink"/>
@@ -4058,7 +4253,7 @@
                 <w:noProof/>
                 <w:webHidden/>
               </w:rPr>
-              <w:instrText xml:space="preserve"> PAGEREF _Toc102220822 \h </w:instrText>
+              <w:instrText xml:space="preserve"> PAGEREF _Toc103550771 \h </w:instrText>
             </w:r>
             <w:r>
               <w:rPr>
@@ -4078,7 +4273,7 @@
                 <w:noProof/>
                 <w:webHidden/>
               </w:rPr>
-              <w:t>13</w:t>
+              <w:t>14</w:t>
             </w:r>
             <w:r>
               <w:rPr>
@@ -4100,7 +4295,7 @@
               <w:noProof/>
             </w:rPr>
           </w:pPr>
-          <w:hyperlink w:anchor="_Toc102220823" w:history="1">
+          <w:hyperlink w:anchor="_Toc103550772" w:history="1">
             <w:r>
               <w:rPr>
                 <w:rStyle w:val="Hyperlink"/>
@@ -4127,7 +4322,7 @@
                 <w:noProof/>
                 <w:webHidden/>
               </w:rPr>
-              <w:instrText xml:space="preserve"> PAGEREF _Toc102220823 \h </w:instrText>
+              <w:instrText xml:space="preserve"> PAGEREF _Toc103550772 \h </w:instrText>
             </w:r>
             <w:r>
               <w:rPr>
@@ -4169,7 +4364,7 @@
               <w:noProof/>
             </w:rPr>
           </w:pPr>
-          <w:hyperlink w:anchor="_Toc102220824" w:history="1">
+          <w:hyperlink w:anchor="_Toc103550773" w:history="1">
             <w:r>
               <w:rPr>
                 <w:rStyle w:val="Hyperlink"/>
@@ -4196,7 +4391,7 @@
                 <w:noProof/>
                 <w:webHidden/>
               </w:rPr>
-              <w:instrText xml:space="preserve"> PAGEREF _Toc102220824 \h </w:instrText>
+              <w:instrText xml:space="preserve"> PAGEREF _Toc103550773 \h </w:instrText>
             </w:r>
             <w:r>
               <w:rPr>
@@ -4239,7 +4434,7 @@
               <w:noProof/>
             </w:rPr>
           </w:pPr>
-          <w:hyperlink w:anchor="_Toc102220825" w:history="1">
+          <w:hyperlink w:anchor="_Toc103550774" w:history="1">
             <w:r>
               <w:rPr>
                 <w:rStyle w:val="Hyperlink"/>
@@ -4289,7 +4484,7 @@
                 <w:noProof/>
                 <w:webHidden/>
               </w:rPr>
-              <w:instrText xml:space="preserve"> PAGEREF _Toc102220825 \h </w:instrText>
+              <w:instrText xml:space="preserve"> PAGEREF _Toc103550774 \h </w:instrText>
             </w:r>
             <w:r>
               <w:rPr>
@@ -4309,7 +4504,7 @@
                 <w:noProof/>
                 <w:webHidden/>
               </w:rPr>
-              <w:t>14</w:t>
+              <w:t>15</w:t>
             </w:r>
             <w:r>
               <w:rPr>
@@ -4331,7 +4526,7 @@
               <w:noProof/>
             </w:rPr>
           </w:pPr>
-          <w:hyperlink w:anchor="_Toc102220826" w:history="1">
+          <w:hyperlink w:anchor="_Toc103550775" w:history="1">
             <w:r>
               <w:rPr>
                 <w:rStyle w:val="Hyperlink"/>
@@ -4358,7 +4553,7 @@
                 <w:noProof/>
                 <w:webHidden/>
               </w:rPr>
-              <w:instrText xml:space="preserve"> PAGEREF _Toc102220826 \h </w:instrText>
+              <w:instrText xml:space="preserve"> PAGEREF _Toc103550775 \h </w:instrText>
             </w:r>
             <w:r>
               <w:rPr>
@@ -4400,7 +4595,7 @@
               <w:noProof/>
             </w:rPr>
           </w:pPr>
-          <w:hyperlink w:anchor="_Toc102220827" w:history="1">
+          <w:hyperlink w:anchor="_Toc103550776" w:history="1">
             <w:r>
               <w:rPr>
                 <w:rStyle w:val="Hyperlink"/>
@@ -4427,7 +4622,7 @@
                 <w:noProof/>
                 <w:webHidden/>
               </w:rPr>
-              <w:instrText xml:space="preserve"> PAGEREF _Toc102220827 \h </w:instrText>
+              <w:instrText xml:space="preserve"> PAGEREF _Toc103550776 \h </w:instrText>
             </w:r>
             <w:r>
               <w:rPr>
@@ -4469,7 +4664,7 @@
               <w:noProof/>
             </w:rPr>
           </w:pPr>
-          <w:hyperlink w:anchor="_Toc102220828" w:history="1">
+          <w:hyperlink w:anchor="_Toc103550777" w:history="1">
             <w:r>
               <w:rPr>
                 <w:rStyle w:val="Hyperlink"/>
@@ -4496,7 +4691,7 @@
                 <w:noProof/>
                 <w:webHidden/>
               </w:rPr>
-              <w:instrText xml:space="preserve"> PAGEREF _Toc102220828 \h </w:instrText>
+              <w:instrText xml:space="preserve"> PAGEREF _Toc103550777 \h </w:instrText>
             </w:r>
             <w:r>
               <w:rPr>
@@ -4516,7 +4711,7 @@
                 <w:noProof/>
                 <w:webHidden/>
               </w:rPr>
-              <w:t>15</w:t>
+              <w:t>16</w:t>
             </w:r>
             <w:r>
               <w:rPr>
@@ -4538,7 +4733,7 @@
               <w:noProof/>
             </w:rPr>
           </w:pPr>
-          <w:hyperlink w:anchor="_Toc102220829" w:history="1">
+          <w:hyperlink w:anchor="_Toc103550778" w:history="1">
             <w:r>
               <w:rPr>
                 <w:rStyle w:val="Hyperlink"/>
@@ -4565,7 +4760,7 @@
                 <w:noProof/>
                 <w:webHidden/>
               </w:rPr>
-              <w:instrText xml:space="preserve"> PAGEREF _Toc102220829 \h </w:instrText>
+              <w:instrText xml:space="preserve"> PAGEREF _Toc103550778 \h </w:instrText>
             </w:r>
             <w:r>
               <w:rPr>
@@ -4585,7 +4780,7 @@
                 <w:noProof/>
                 <w:webHidden/>
               </w:rPr>
-              <w:t>15</w:t>
+              <w:t>16</w:t>
             </w:r>
             <w:r>
               <w:rPr>
@@ -4607,7 +4802,7 @@
               <w:noProof/>
             </w:rPr>
           </w:pPr>
-          <w:hyperlink w:anchor="_Toc102220830" w:history="1">
+          <w:hyperlink w:anchor="_Toc103550779" w:history="1">
             <w:r>
               <w:rPr>
                 <w:rStyle w:val="Hyperlink"/>
@@ -4634,7 +4829,7 @@
                 <w:noProof/>
                 <w:webHidden/>
               </w:rPr>
-              <w:instrText xml:space="preserve"> PAGEREF _Toc102220830 \h </w:instrText>
+              <w:instrText xml:space="preserve"> PAGEREF _Toc103550779 \h </w:instrText>
             </w:r>
             <w:r>
               <w:rPr>
@@ -4654,7 +4849,7 @@
                 <w:noProof/>
                 <w:webHidden/>
               </w:rPr>
-              <w:t>16</w:t>
+              <w:t>17</w:t>
             </w:r>
             <w:r>
               <w:rPr>
@@ -4676,7 +4871,7 @@
               <w:noProof/>
             </w:rPr>
           </w:pPr>
-          <w:hyperlink w:anchor="_Toc102220831" w:history="1">
+          <w:hyperlink w:anchor="_Toc103550780" w:history="1">
             <w:r>
               <w:rPr>
                 <w:rStyle w:val="Hyperlink"/>
@@ -4703,7 +4898,7 @@
                 <w:noProof/>
                 <w:webHidden/>
               </w:rPr>
-              <w:instrText xml:space="preserve"> PAGEREF _Toc102220831 \h </w:instrText>
+              <w:instrText xml:space="preserve"> PAGEREF _Toc103550780 \h </w:instrText>
             </w:r>
             <w:r>
               <w:rPr>
@@ -4723,7 +4918,7 @@
                 <w:noProof/>
                 <w:webHidden/>
               </w:rPr>
-              <w:t>16</w:t>
+              <w:t>17</w:t>
             </w:r>
             <w:r>
               <w:rPr>
@@ -4745,13 +4940,13 @@
               <w:noProof/>
             </w:rPr>
           </w:pPr>
-          <w:hyperlink w:anchor="_Toc102220832" w:history="1">
+          <w:hyperlink w:anchor="_Toc103550781" w:history="1">
             <w:r>
               <w:rPr>
                 <w:rStyle w:val="Hyperlink"/>
                 <w:noProof/>
               </w:rPr>
-              <w:t>Atributo de Desempenho 16</w:t>
+              <w:t>Atributo Confiabilidade16</w:t>
             </w:r>
             <w:r>
               <w:rPr>
@@ -4772,7 +4967,7 @@
                 <w:noProof/>
                 <w:webHidden/>
               </w:rPr>
-              <w:instrText xml:space="preserve"> PAGEREF _Toc102220832 \h </w:instrText>
+              <w:instrText xml:space="preserve"> PAGEREF _Toc103550781 \h </w:instrText>
             </w:r>
             <w:r>
               <w:rPr>
@@ -4792,7 +4987,7 @@
                 <w:noProof/>
                 <w:webHidden/>
               </w:rPr>
-              <w:t>17</w:t>
+              <w:t>18</w:t>
             </w:r>
             <w:r>
               <w:rPr>
@@ -4814,13 +5009,13 @@
               <w:noProof/>
             </w:rPr>
           </w:pPr>
-          <w:hyperlink w:anchor="_Toc102220833" w:history="1">
+          <w:hyperlink w:anchor="_Toc103550782" w:history="1">
             <w:r>
               <w:rPr>
                 <w:rStyle w:val="Hyperlink"/>
                 <w:noProof/>
               </w:rPr>
-              <w:t>RNF16 – Apresentar Disponibilidade 24H</w:t>
+              <w:t>RNF16 – Apresentar Disponibilidade 99%</w:t>
             </w:r>
             <w:r>
               <w:rPr>
@@ -4841,7 +5036,7 @@
                 <w:noProof/>
                 <w:webHidden/>
               </w:rPr>
-              <w:instrText xml:space="preserve"> PAGEREF _Toc102220833 \h </w:instrText>
+              <w:instrText xml:space="preserve"> PAGEREF _Toc103550782 \h </w:instrText>
             </w:r>
             <w:r>
               <w:rPr>
@@ -4861,7 +5056,7 @@
                 <w:noProof/>
                 <w:webHidden/>
               </w:rPr>
-              <w:t>17</w:t>
+              <w:t>18</w:t>
             </w:r>
             <w:r>
               <w:rPr>
@@ -4883,7 +5078,7 @@
               <w:noProof/>
             </w:rPr>
           </w:pPr>
-          <w:hyperlink w:anchor="_Toc102220834" w:history="1">
+          <w:hyperlink w:anchor="_Toc103550783" w:history="1">
             <w:r>
               <w:rPr>
                 <w:rStyle w:val="Hyperlink"/>
@@ -4910,7 +5105,7 @@
                 <w:noProof/>
                 <w:webHidden/>
               </w:rPr>
-              <w:instrText xml:space="preserve"> PAGEREF _Toc102220834 \h </w:instrText>
+              <w:instrText xml:space="preserve"> PAGEREF _Toc103550783 \h </w:instrText>
             </w:r>
             <w:r>
               <w:rPr>
@@ -4930,7 +5125,7 @@
                 <w:noProof/>
                 <w:webHidden/>
               </w:rPr>
-              <w:t>18</w:t>
+              <w:t>19</w:t>
             </w:r>
             <w:r>
               <w:rPr>
@@ -4952,7 +5147,7 @@
               <w:noProof/>
             </w:rPr>
           </w:pPr>
-          <w:hyperlink w:anchor="_Toc102220835" w:history="1">
+          <w:hyperlink w:anchor="_Toc103550784" w:history="1">
             <w:r>
               <w:rPr>
                 <w:rStyle w:val="Hyperlink"/>
@@ -4979,7 +5174,7 @@
                 <w:noProof/>
                 <w:webHidden/>
               </w:rPr>
-              <w:instrText xml:space="preserve"> PAGEREF _Toc102220835 \h </w:instrText>
+              <w:instrText xml:space="preserve"> PAGEREF _Toc103550784 \h </w:instrText>
             </w:r>
             <w:r>
               <w:rPr>
@@ -4999,7 +5194,7 @@
                 <w:noProof/>
                 <w:webHidden/>
               </w:rPr>
-              <w:t>18</w:t>
+              <w:t>19</w:t>
             </w:r>
             <w:r>
               <w:rPr>
@@ -5021,7 +5216,7 @@
               <w:noProof/>
             </w:rPr>
           </w:pPr>
-          <w:hyperlink w:anchor="_Toc102220836" w:history="1">
+          <w:hyperlink w:anchor="_Toc103550785" w:history="1">
             <w:r>
               <w:rPr>
                 <w:rStyle w:val="Hyperlink"/>
@@ -5048,7 +5243,7 @@
                 <w:noProof/>
                 <w:webHidden/>
               </w:rPr>
-              <w:instrText xml:space="preserve"> PAGEREF _Toc102220836 \h </w:instrText>
+              <w:instrText xml:space="preserve"> PAGEREF _Toc103550785 \h </w:instrText>
             </w:r>
             <w:r>
               <w:rPr>
@@ -5090,7 +5285,7 @@
               <w:noProof/>
             </w:rPr>
           </w:pPr>
-          <w:hyperlink w:anchor="_Toc102220837" w:history="1">
+          <w:hyperlink w:anchor="_Toc103550786" w:history="1">
             <w:r>
               <w:rPr>
                 <w:rStyle w:val="Hyperlink"/>
@@ -5117,7 +5312,7 @@
                 <w:noProof/>
                 <w:webHidden/>
               </w:rPr>
-              <w:instrText xml:space="preserve"> PAGEREF _Toc102220837 \h </w:instrText>
+              <w:instrText xml:space="preserve"> PAGEREF _Toc103550786 \h </w:instrText>
             </w:r>
             <w:r>
               <w:rPr>
@@ -5160,7 +5355,7 @@
               <w:noProof/>
             </w:rPr>
           </w:pPr>
-          <w:hyperlink w:anchor="_Toc102220838" w:history="1">
+          <w:hyperlink w:anchor="_Toc103550787" w:history="1">
             <w:r>
               <w:rPr>
                 <w:rStyle w:val="Hyperlink"/>
@@ -5210,7 +5405,7 @@
                 <w:noProof/>
                 <w:webHidden/>
               </w:rPr>
-              <w:instrText xml:space="preserve"> PAGEREF _Toc102220838 \h </w:instrText>
+              <w:instrText xml:space="preserve"> PAGEREF _Toc103550787 \h </w:instrText>
             </w:r>
             <w:r>
               <w:rPr>
@@ -5230,7 +5425,7 @@
                 <w:noProof/>
                 <w:webHidden/>
               </w:rPr>
-              <w:t>19</w:t>
+              <w:t>20</w:t>
             </w:r>
             <w:r>
               <w:rPr>
@@ -5252,7 +5447,7 @@
               <w:noProof/>
             </w:rPr>
           </w:pPr>
-          <w:hyperlink w:anchor="_Toc102220839" w:history="1">
+          <w:hyperlink w:anchor="_Toc103550788" w:history="1">
             <w:r>
               <w:rPr>
                 <w:rStyle w:val="Hyperlink"/>
@@ -5279,7 +5474,7 @@
                 <w:noProof/>
                 <w:webHidden/>
               </w:rPr>
-              <w:instrText xml:space="preserve"> PAGEREF _Toc102220839 \h </w:instrText>
+              <w:instrText xml:space="preserve"> PAGEREF _Toc103550788 \h </w:instrText>
             </w:r>
             <w:r>
               <w:rPr>
@@ -5321,7 +5516,7 @@
               <w:noProof/>
             </w:rPr>
           </w:pPr>
-          <w:hyperlink w:anchor="_Toc102220840" w:history="1">
+          <w:hyperlink w:anchor="_Toc103550789" w:history="1">
             <w:r>
               <w:rPr>
                 <w:rStyle w:val="Hyperlink"/>
@@ -5348,7 +5543,7 @@
                 <w:noProof/>
                 <w:webHidden/>
               </w:rPr>
-              <w:instrText xml:space="preserve"> PAGEREF _Toc102220840 \h </w:instrText>
+              <w:instrText xml:space="preserve"> PAGEREF _Toc103550789 \h </w:instrText>
             </w:r>
             <w:r>
               <w:rPr>
@@ -5390,7 +5585,7 @@
               <w:noProof/>
             </w:rPr>
           </w:pPr>
-          <w:hyperlink w:anchor="_Toc102220841" w:history="1">
+          <w:hyperlink w:anchor="_Toc103550790" w:history="1">
             <w:r>
               <w:rPr>
                 <w:rStyle w:val="Hyperlink"/>
@@ -5417,7 +5612,7 @@
                 <w:noProof/>
                 <w:webHidden/>
               </w:rPr>
-              <w:instrText xml:space="preserve"> PAGEREF _Toc102220841 \h </w:instrText>
+              <w:instrText xml:space="preserve"> PAGEREF _Toc103550790 \h </w:instrText>
             </w:r>
             <w:r>
               <w:rPr>
@@ -5437,7 +5632,7 @@
                 <w:noProof/>
                 <w:webHidden/>
               </w:rPr>
-              <w:t>20</w:t>
+              <w:t>21</w:t>
             </w:r>
             <w:r>
               <w:rPr>
@@ -5459,7 +5654,7 @@
               <w:noProof/>
             </w:rPr>
           </w:pPr>
-          <w:hyperlink w:anchor="_Toc102220842" w:history="1">
+          <w:hyperlink w:anchor="_Toc103550791" w:history="1">
             <w:r>
               <w:rPr>
                 <w:rStyle w:val="Hyperlink"/>
@@ -5486,7 +5681,7 @@
                 <w:noProof/>
                 <w:webHidden/>
               </w:rPr>
-              <w:instrText xml:space="preserve"> PAGEREF _Toc102220842 \h </w:instrText>
+              <w:instrText xml:space="preserve"> PAGEREF _Toc103550791 \h </w:instrText>
             </w:r>
             <w:r>
               <w:rPr>
@@ -5506,7 +5701,7 @@
                 <w:noProof/>
                 <w:webHidden/>
               </w:rPr>
-              <w:t>20</w:t>
+              <w:t>21</w:t>
             </w:r>
             <w:r>
               <w:rPr>
@@ -5528,7 +5723,7 @@
               <w:noProof/>
             </w:rPr>
           </w:pPr>
-          <w:hyperlink w:anchor="_Toc102220843" w:history="1">
+          <w:hyperlink w:anchor="_Toc103550792" w:history="1">
             <w:r>
               <w:rPr>
                 <w:rStyle w:val="Hyperlink"/>
@@ -5555,7 +5750,7 @@
                 <w:noProof/>
                 <w:webHidden/>
               </w:rPr>
-              <w:instrText xml:space="preserve"> PAGEREF _Toc102220843 \h </w:instrText>
+              <w:instrText xml:space="preserve"> PAGEREF _Toc103550792 \h </w:instrText>
             </w:r>
             <w:r>
               <w:rPr>
@@ -5575,7 +5770,7 @@
                 <w:noProof/>
                 <w:webHidden/>
               </w:rPr>
-              <w:t>21</w:t>
+              <w:t>22</w:t>
             </w:r>
             <w:r>
               <w:rPr>
@@ -5597,7 +5792,7 @@
               <w:noProof/>
             </w:rPr>
           </w:pPr>
-          <w:hyperlink w:anchor="_Toc102220844" w:history="1">
+          <w:hyperlink w:anchor="_Toc103550793" w:history="1">
             <w:r>
               <w:rPr>
                 <w:rStyle w:val="Hyperlink"/>
@@ -5624,7 +5819,7 @@
                 <w:noProof/>
                 <w:webHidden/>
               </w:rPr>
-              <w:instrText xml:space="preserve"> PAGEREF _Toc102220844 \h </w:instrText>
+              <w:instrText xml:space="preserve"> PAGEREF _Toc103550793 \h </w:instrText>
             </w:r>
             <w:r>
               <w:rPr>
@@ -5644,7 +5839,7 @@
                 <w:noProof/>
                 <w:webHidden/>
               </w:rPr>
-              <w:t>21</w:t>
+              <w:t>22</w:t>
             </w:r>
             <w:r>
               <w:rPr>
@@ -5667,7 +5862,7 @@
               <w:noProof/>
             </w:rPr>
           </w:pPr>
-          <w:hyperlink w:anchor="_Toc102220845" w:history="1">
+          <w:hyperlink w:anchor="_Toc103550794" w:history="1">
             <w:r>
               <w:rPr>
                 <w:rStyle w:val="Hyperlink"/>
@@ -5717,7 +5912,7 @@
                 <w:noProof/>
                 <w:webHidden/>
               </w:rPr>
-              <w:instrText xml:space="preserve"> PAGEREF _Toc102220845 \h </w:instrText>
+              <w:instrText xml:space="preserve"> PAGEREF _Toc103550794 \h </w:instrText>
             </w:r>
             <w:r>
               <w:rPr>
@@ -5737,7 +5932,7 @@
                 <w:noProof/>
                 <w:webHidden/>
               </w:rPr>
-              <w:t>22</w:t>
+              <w:t>23</w:t>
             </w:r>
             <w:r>
               <w:rPr>
@@ -5759,7 +5954,7 @@
               <w:noProof/>
             </w:rPr>
           </w:pPr>
-          <w:hyperlink w:anchor="_Toc102220846" w:history="1">
+          <w:hyperlink w:anchor="_Toc103550795" w:history="1">
             <w:r>
               <w:rPr>
                 <w:rStyle w:val="Hyperlink"/>
@@ -5786,7 +5981,7 @@
                 <w:noProof/>
                 <w:webHidden/>
               </w:rPr>
-              <w:instrText xml:space="preserve"> PAGEREF _Toc102220846 \h </w:instrText>
+              <w:instrText xml:space="preserve"> PAGEREF _Toc103550795 \h </w:instrText>
             </w:r>
             <w:r>
               <w:rPr>
@@ -5806,7 +6001,7 @@
                 <w:noProof/>
                 <w:webHidden/>
               </w:rPr>
-              <w:t>22</w:t>
+              <w:t>23</w:t>
             </w:r>
             <w:r>
               <w:rPr>
@@ -5828,7 +6023,7 @@
               <w:noProof/>
             </w:rPr>
           </w:pPr>
-          <w:hyperlink w:anchor="_Toc102220847" w:history="1">
+          <w:hyperlink w:anchor="_Toc103550796" w:history="1">
             <w:r>
               <w:rPr>
                 <w:rStyle w:val="Hyperlink"/>
@@ -5855,7 +6050,7 @@
                 <w:noProof/>
                 <w:webHidden/>
               </w:rPr>
-              <w:instrText xml:space="preserve"> PAGEREF _Toc102220847 \h </w:instrText>
+              <w:instrText xml:space="preserve"> PAGEREF _Toc103550796 \h </w:instrText>
             </w:r>
             <w:r>
               <w:rPr>
@@ -5875,7 +6070,7 @@
                 <w:noProof/>
                 <w:webHidden/>
               </w:rPr>
-              <w:t>22</w:t>
+              <w:t>23</w:t>
             </w:r>
             <w:r>
               <w:rPr>
@@ -5898,7 +6093,7 @@
               <w:noProof/>
             </w:rPr>
           </w:pPr>
-          <w:hyperlink w:anchor="_Toc102220848" w:history="1">
+          <w:hyperlink w:anchor="_Toc103550797" w:history="1">
             <w:r>
               <w:rPr>
                 <w:rStyle w:val="Hyperlink"/>
@@ -5948,7 +6143,7 @@
                 <w:noProof/>
                 <w:webHidden/>
               </w:rPr>
-              <w:instrText xml:space="preserve"> PAGEREF _Toc102220848 \h </w:instrText>
+              <w:instrText xml:space="preserve"> PAGEREF _Toc103550797 \h </w:instrText>
             </w:r>
             <w:r>
               <w:rPr>
@@ -5968,7 +6163,7 @@
                 <w:noProof/>
                 <w:webHidden/>
               </w:rPr>
-              <w:t>23</w:t>
+              <w:t>24</w:t>
             </w:r>
             <w:r>
               <w:rPr>
@@ -5990,7 +6185,7 @@
               <w:noProof/>
             </w:rPr>
           </w:pPr>
-          <w:hyperlink w:anchor="_Toc102220849" w:history="1">
+          <w:hyperlink w:anchor="_Toc103550798" w:history="1">
             <w:r>
               <w:rPr>
                 <w:rStyle w:val="Hyperlink"/>
@@ -6017,7 +6212,7 @@
                 <w:noProof/>
                 <w:webHidden/>
               </w:rPr>
-              <w:instrText xml:space="preserve"> PAGEREF _Toc102220849 \h </w:instrText>
+              <w:instrText xml:space="preserve"> PAGEREF _Toc103550798 \h </w:instrText>
             </w:r>
             <w:r>
               <w:rPr>
@@ -6037,7 +6232,7 @@
                 <w:noProof/>
                 <w:webHidden/>
               </w:rPr>
-              <w:t>23</w:t>
+              <w:t>24</w:t>
             </w:r>
             <w:r>
               <w:rPr>
@@ -6059,7 +6254,7 @@
               <w:noProof/>
             </w:rPr>
           </w:pPr>
-          <w:hyperlink w:anchor="_Toc102220850" w:history="1">
+          <w:hyperlink w:anchor="_Toc103550799" w:history="1">
             <w:r>
               <w:rPr>
                 <w:rStyle w:val="Hyperlink"/>
@@ -6086,7 +6281,7 @@
                 <w:noProof/>
                 <w:webHidden/>
               </w:rPr>
-              <w:instrText xml:space="preserve"> PAGEREF _Toc102220850 \h </w:instrText>
+              <w:instrText xml:space="preserve"> PAGEREF _Toc103550799 \h </w:instrText>
             </w:r>
             <w:r>
               <w:rPr>
@@ -6106,7 +6301,7 @@
                 <w:noProof/>
                 <w:webHidden/>
               </w:rPr>
-              <w:t>23</w:t>
+              <w:t>24</w:t>
             </w:r>
             <w:r>
               <w:rPr>
@@ -6288,7 +6483,6 @@
           <w:sz w:val="40"/>
           <w:szCs w:val="40"/>
         </w:rPr>
-        <w:lastRenderedPageBreak/>
         <w:t>R</w:t>
       </w:r>
       <w:r>
@@ -6403,7 +6597,7 @@
           <w:bCs/>
         </w:rPr>
       </w:pPr>
-      <w:bookmarkStart w:id="0" w:name="_Toc102220798"/>
+      <w:bookmarkStart w:id="0" w:name="_Toc103550745"/>
       <w:r>
         <w:rPr>
           <w:b/>
@@ -6655,7 +6849,7 @@
           <w:numId w:val="1"/>
         </w:numPr>
       </w:pPr>
-      <w:bookmarkStart w:id="10" w:name="_Toc102220799"/>
+      <w:bookmarkStart w:id="10" w:name="_Toc103550746"/>
       <w:bookmarkEnd w:id="1"/>
       <w:bookmarkEnd w:id="2"/>
       <w:bookmarkEnd w:id="3"/>
@@ -6753,7 +6947,7 @@
                 <w:color w:val="auto"/>
               </w:rPr>
             </w:pPr>
-            <w:bookmarkStart w:id="11" w:name="_Toc102220800"/>
+            <w:bookmarkStart w:id="11" w:name="_Toc103550747"/>
             <w:r>
               <w:rPr>
                 <w:color w:val="auto"/>
@@ -6781,7 +6975,7 @@
                 <w:color w:val="auto"/>
               </w:rPr>
             </w:pPr>
-            <w:bookmarkStart w:id="12" w:name="_Toc102220801"/>
+            <w:bookmarkStart w:id="12" w:name="_Toc103550748"/>
             <w:r>
               <w:rPr>
                 <w:color w:val="auto"/>
@@ -7317,6 +7511,7 @@
           <w:sz w:val="24"/>
           <w:szCs w:val="24"/>
         </w:rPr>
+        <w:lastRenderedPageBreak/>
         <w:t xml:space="preserve">Categoria: </w:t>
       </w:r>
       <w:r>
@@ -7379,7 +7574,6 @@
           <w:sz w:val="24"/>
           <w:szCs w:val="24"/>
         </w:rPr>
-        <w:lastRenderedPageBreak/>
         <w:t>Autor: Ivan Leoni</w:t>
       </w:r>
     </w:p>
@@ -7605,7 +7799,7 @@
                 <w:color w:val="auto"/>
               </w:rPr>
             </w:pPr>
-            <w:bookmarkStart w:id="13" w:name="_Toc102220802"/>
+            <w:bookmarkStart w:id="13" w:name="_Toc103550749"/>
             <w:r>
               <w:rPr>
                 <w:color w:val="auto"/>
@@ -7645,7 +7839,7 @@
                 <w:color w:val="auto"/>
               </w:rPr>
             </w:pPr>
-            <w:bookmarkStart w:id="14" w:name="_Toc102220803"/>
+            <w:bookmarkStart w:id="14" w:name="_Toc103550750"/>
             <w:r>
               <w:rPr>
                 <w:color w:val="auto"/>
@@ -8218,7 +8412,14 @@
           <w:sz w:val="24"/>
           <w:szCs w:val="24"/>
         </w:rPr>
-        <w:t>Prioridade: Desejável</w:t>
+        <w:t xml:space="preserve">Prioridade: </w:t>
+      </w:r>
+      <w:r>
+        <w:rPr>
+          <w:sz w:val="24"/>
+          <w:szCs w:val="24"/>
+        </w:rPr>
+        <w:t>Importante</w:t>
       </w:r>
     </w:p>
     <w:p>
@@ -8297,7 +8498,7 @@
                 <w:color w:val="auto"/>
               </w:rPr>
             </w:pPr>
-            <w:bookmarkStart w:id="15" w:name="_Toc102220804"/>
+            <w:bookmarkStart w:id="15" w:name="_Toc103550751"/>
             <w:r>
               <w:rPr>
                 <w:color w:val="auto"/>
@@ -8326,7 +8527,7 @@
                 <w:color w:val="auto"/>
               </w:rPr>
             </w:pPr>
-            <w:bookmarkStart w:id="16" w:name="_Toc102220805"/>
+            <w:bookmarkStart w:id="16" w:name="_Toc103550752"/>
             <w:r>
               <w:rPr>
                 <w:color w:val="auto"/>
@@ -9087,7 +9288,7 @@
                 <w:color w:val="auto"/>
               </w:rPr>
             </w:pPr>
-            <w:bookmarkStart w:id="18" w:name="_Toc102220806"/>
+            <w:bookmarkStart w:id="18" w:name="_Toc103550753"/>
             <w:r>
               <w:rPr>
                 <w:color w:val="auto"/>
@@ -9127,7 +9328,7 @@
               </w:rPr>
               <w:t xml:space="preserve"> </w:t>
             </w:r>
-            <w:bookmarkStart w:id="19" w:name="_Toc102220807"/>
+            <w:bookmarkStart w:id="19" w:name="_Toc103550754"/>
             <w:r>
               <w:rPr>
                 <w:color w:val="auto"/>
@@ -9776,7 +9977,7 @@
                 <w:color w:val="auto"/>
               </w:rPr>
             </w:pPr>
-            <w:bookmarkStart w:id="21" w:name="_Toc102220808"/>
+            <w:bookmarkStart w:id="21" w:name="_Toc103550755"/>
             <w:r>
               <w:rPr>
                 <w:color w:val="auto"/>
@@ -9816,7 +10017,7 @@
                 <w:color w:val="auto"/>
               </w:rPr>
             </w:pPr>
-            <w:bookmarkStart w:id="22" w:name="_Toc102220809"/>
+            <w:bookmarkStart w:id="22" w:name="_Toc103550756"/>
             <w:r>
               <w:rPr>
                 <w:color w:val="auto"/>
@@ -10705,7 +10906,7 @@
                 <w:color w:val="auto"/>
               </w:rPr>
             </w:pPr>
-            <w:bookmarkStart w:id="24" w:name="_Toc102220810"/>
+            <w:bookmarkStart w:id="24" w:name="_Toc103550757"/>
             <w:r>
               <w:rPr>
                 <w:color w:val="auto"/>
@@ -10745,7 +10946,7 @@
                 <w:color w:val="auto"/>
               </w:rPr>
             </w:pPr>
-            <w:bookmarkStart w:id="25" w:name="_Toc102220811"/>
+            <w:bookmarkStart w:id="25" w:name="_Toc103550758"/>
             <w:r>
               <w:rPr>
                 <w:color w:val="auto"/>
@@ -11764,7 +11965,7 @@
                 <w:color w:val="auto"/>
               </w:rPr>
             </w:pPr>
-            <w:bookmarkStart w:id="27" w:name="_Toc102220812"/>
+            <w:bookmarkStart w:id="27" w:name="_Toc103550759"/>
             <w:r>
               <w:rPr>
                 <w:color w:val="auto"/>
@@ -11805,7 +12006,7 @@
                 <w:color w:val="auto"/>
               </w:rPr>
             </w:pPr>
-            <w:bookmarkStart w:id="28" w:name="_Toc102220813"/>
+            <w:bookmarkStart w:id="28" w:name="_Toc103550760"/>
             <w:r>
               <w:rPr>
                 <w:color w:val="auto"/>
@@ -11816,7 +12017,19 @@
               <w:rPr>
                 <w:color w:val="auto"/>
               </w:rPr>
-              <w:t xml:space="preserve">NF06 </w:t>
+              <w:t>NF0</w:t>
+            </w:r>
+            <w:r>
+              <w:rPr>
+                <w:color w:val="auto"/>
+              </w:rPr>
+              <w:t>7</w:t>
+            </w:r>
+            <w:r>
+              <w:rPr>
+                <w:color w:val="auto"/>
+              </w:rPr>
+              <w:t xml:space="preserve"> </w:t>
             </w:r>
             <w:r>
               <w:rPr>
@@ -12555,8 +12768,35 @@
           <w:sz w:val="24"/>
           <w:szCs w:val="24"/>
         </w:rPr>
-        <w:t>Prioridade: Desejável</w:t>
-      </w:r>
+        <w:t xml:space="preserve">Prioridade: </w:t>
+      </w:r>
+      <w:proofErr w:type="spellStart"/>
+      <w:r>
+        <w:rPr>
+          <w:sz w:val="24"/>
+          <w:szCs w:val="24"/>
+        </w:rPr>
+        <w:t>Desej</w:t>
+      </w:r>
+      <w:proofErr w:type="spellEnd"/>
+    </w:p>
+    <w:p>
+      <w:pPr>
+        <w:jc w:val="both"/>
+        <w:rPr>
+          <w:sz w:val="24"/>
+          <w:szCs w:val="24"/>
+        </w:rPr>
+      </w:pPr>
+      <w:proofErr w:type="spellStart"/>
+      <w:r>
+        <w:rPr>
+          <w:sz w:val="24"/>
+          <w:szCs w:val="24"/>
+        </w:rPr>
+        <w:t>ável</w:t>
+      </w:r>
+      <w:proofErr w:type="spellEnd"/>
     </w:p>
     <w:p>
       <w:pPr>
@@ -12698,9 +12938,8 @@
           <w:sz w:val="24"/>
           <w:szCs w:val="24"/>
         </w:rPr>
-        <w:t xml:space="preserve"> para atingir o maior </w:t>
-      </w:r>
-      <w:proofErr w:type="spellStart"/>
+        <w:t xml:space="preserve"> para atingir o maior n</w:t>
+      </w:r>
       <w:r>
         <w:rPr>
           <w:rFonts w:eastAsia="Times New Roman"/>
@@ -12708,9 +12947,8 @@
           <w:sz w:val="24"/>
           <w:szCs w:val="24"/>
         </w:rPr>
-        <w:t>numero</w:t>
-      </w:r>
-      <w:proofErr w:type="spellEnd"/>
+        <w:t>ú</w:t>
+      </w:r>
       <w:r>
         <w:rPr>
           <w:rFonts w:eastAsia="Times New Roman"/>
@@ -12718,7 +12956,1054 @@
           <w:sz w:val="24"/>
           <w:szCs w:val="24"/>
         </w:rPr>
-        <w:t xml:space="preserve"> de usuário estrangeiros possíveis.</w:t>
+        <w:t>mero de usuário estrangeiros possíveis.</w:t>
+      </w:r>
+    </w:p>
+    <w:p>
+      <w:pPr>
+        <w:jc w:val="both"/>
+        <w:rPr>
+          <w:sz w:val="24"/>
+          <w:szCs w:val="24"/>
+        </w:rPr>
+      </w:pPr>
+    </w:p>
+    <w:p>
+      <w:pPr>
+        <w:jc w:val="both"/>
+        <w:rPr>
+          <w:sz w:val="24"/>
+          <w:szCs w:val="24"/>
+        </w:rPr>
+      </w:pPr>
+    </w:p>
+    <w:tbl>
+      <w:tblPr>
+        <w:tblW w:w="0" w:type="auto"/>
+        <w:tblCellMar>
+          <w:top w:w="15" w:type="dxa"/>
+          <w:left w:w="15" w:type="dxa"/>
+          <w:bottom w:w="15" w:type="dxa"/>
+          <w:right w:w="15" w:type="dxa"/>
+        </w:tblCellMar>
+        <w:tblLook w:val="04A0" w:firstRow="1" w:lastRow="0" w:firstColumn="1" w:lastColumn="0" w:noHBand="0" w:noVBand="1"/>
+      </w:tblPr>
+      <w:tblGrid>
+        <w:gridCol w:w="2400"/>
+        <w:gridCol w:w="6653"/>
+      </w:tblGrid>
+      <w:tr>
+        <w:trPr>
+          <w:trHeight w:val="354"/>
+        </w:trPr>
+        <w:tc>
+          <w:tcPr>
+            <w:tcW w:w="2400" w:type="dxa"/>
+            <w:tcBorders>
+              <w:top w:val="single" w:sz="8" w:space="0" w:color="000000"/>
+              <w:left w:val="single" w:sz="8" w:space="0" w:color="000000"/>
+              <w:bottom w:val="single" w:sz="8" w:space="0" w:color="000000"/>
+              <w:right w:val="single" w:sz="8" w:space="0" w:color="000000"/>
+            </w:tcBorders>
+            <w:tcMar>
+              <w:top w:w="100" w:type="dxa"/>
+              <w:left w:w="100" w:type="dxa"/>
+              <w:bottom w:w="100" w:type="dxa"/>
+              <w:right w:w="100" w:type="dxa"/>
+            </w:tcMar>
+            <w:hideMark/>
+          </w:tcPr>
+          <w:p>
+            <w:pPr>
+              <w:pStyle w:val="Ttulo3"/>
+              <w:rPr>
+                <w:color w:val="auto"/>
+              </w:rPr>
+            </w:pPr>
+            <w:bookmarkStart w:id="30" w:name="_Toc103550761"/>
+            <w:r>
+              <w:rPr>
+                <w:color w:val="auto"/>
+              </w:rPr>
+              <w:t>Atributo de usabilidade</w:t>
+            </w:r>
+            <w:r>
+              <w:rPr>
+                <w:color w:val="auto"/>
+              </w:rPr>
+              <w:t xml:space="preserve"> </w:t>
+            </w:r>
+            <w:r>
+              <w:rPr>
+                <w:color w:val="auto"/>
+              </w:rPr>
+              <w:t>34</w:t>
+            </w:r>
+            <w:bookmarkEnd w:id="30"/>
+          </w:p>
+        </w:tc>
+        <w:tc>
+          <w:tcPr>
+            <w:tcW w:w="6653" w:type="dxa"/>
+            <w:tcBorders>
+              <w:top w:val="single" w:sz="8" w:space="0" w:color="000000"/>
+              <w:left w:val="single" w:sz="8" w:space="0" w:color="000000"/>
+              <w:bottom w:val="single" w:sz="8" w:space="0" w:color="000000"/>
+              <w:right w:val="single" w:sz="8" w:space="0" w:color="000000"/>
+            </w:tcBorders>
+            <w:tcMar>
+              <w:top w:w="100" w:type="dxa"/>
+              <w:left w:w="100" w:type="dxa"/>
+              <w:bottom w:w="100" w:type="dxa"/>
+              <w:right w:w="100" w:type="dxa"/>
+            </w:tcMar>
+            <w:hideMark/>
+          </w:tcPr>
+          <w:p>
+            <w:pPr>
+              <w:pStyle w:val="Ttulo3"/>
+              <w:rPr>
+                <w:color w:val="auto"/>
+              </w:rPr>
+            </w:pPr>
+            <w:bookmarkStart w:id="31" w:name="_Toc103550762"/>
+            <w:r>
+              <w:rPr>
+                <w:color w:val="auto"/>
+              </w:rPr>
+              <w:t>R</w:t>
+            </w:r>
+            <w:r>
+              <w:rPr>
+                <w:color w:val="auto"/>
+              </w:rPr>
+              <w:t>NF</w:t>
+            </w:r>
+            <w:r>
+              <w:rPr>
+                <w:color w:val="auto"/>
+              </w:rPr>
+              <w:t>34</w:t>
+            </w:r>
+            <w:r>
+              <w:rPr>
+                <w:color w:val="auto"/>
+              </w:rPr>
+              <w:t xml:space="preserve"> </w:t>
+            </w:r>
+            <w:r>
+              <w:rPr>
+                <w:color w:val="auto"/>
+              </w:rPr>
+              <w:t xml:space="preserve">– </w:t>
+            </w:r>
+            <w:r>
+              <w:rPr>
+                <w:color w:val="auto"/>
+              </w:rPr>
+              <w:t xml:space="preserve">Incluir </w:t>
+            </w:r>
+            <w:r>
+              <w:rPr>
+                <w:color w:val="auto"/>
+              </w:rPr>
+              <w:t>Glossário</w:t>
+            </w:r>
+            <w:bookmarkEnd w:id="31"/>
+          </w:p>
+        </w:tc>
+      </w:tr>
+      <w:tr>
+        <w:trPr>
+          <w:trHeight w:val="471"/>
+        </w:trPr>
+        <w:tc>
+          <w:tcPr>
+            <w:tcW w:w="2400" w:type="dxa"/>
+            <w:tcBorders>
+              <w:top w:val="single" w:sz="8" w:space="0" w:color="000000"/>
+              <w:left w:val="single" w:sz="8" w:space="0" w:color="000000"/>
+              <w:bottom w:val="single" w:sz="8" w:space="0" w:color="000000"/>
+              <w:right w:val="single" w:sz="8" w:space="0" w:color="000000"/>
+            </w:tcBorders>
+            <w:tcMar>
+              <w:top w:w="100" w:type="dxa"/>
+              <w:left w:w="100" w:type="dxa"/>
+              <w:bottom w:w="100" w:type="dxa"/>
+              <w:right w:w="100" w:type="dxa"/>
+            </w:tcMar>
+            <w:hideMark/>
+          </w:tcPr>
+          <w:p>
+            <w:pPr>
+              <w:spacing w:line="240" w:lineRule="auto"/>
+              <w:rPr>
+                <w:rFonts w:eastAsia="Times New Roman"/>
+                <w:sz w:val="24"/>
+                <w:szCs w:val="24"/>
+              </w:rPr>
+            </w:pPr>
+            <w:r>
+              <w:rPr>
+                <w:rFonts w:eastAsia="Times New Roman"/>
+                <w:color w:val="000000"/>
+                <w:sz w:val="24"/>
+                <w:szCs w:val="24"/>
+              </w:rPr>
+              <w:t>Fonte</w:t>
+            </w:r>
+          </w:p>
+        </w:tc>
+        <w:tc>
+          <w:tcPr>
+            <w:tcW w:w="6653" w:type="dxa"/>
+            <w:tcBorders>
+              <w:top w:val="single" w:sz="8" w:space="0" w:color="000000"/>
+              <w:left w:val="single" w:sz="8" w:space="0" w:color="000000"/>
+              <w:bottom w:val="single" w:sz="8" w:space="0" w:color="000000"/>
+              <w:right w:val="single" w:sz="8" w:space="0" w:color="000000"/>
+            </w:tcBorders>
+            <w:tcMar>
+              <w:top w:w="100" w:type="dxa"/>
+              <w:left w:w="100" w:type="dxa"/>
+              <w:bottom w:w="100" w:type="dxa"/>
+              <w:right w:w="100" w:type="dxa"/>
+            </w:tcMar>
+            <w:hideMark/>
+          </w:tcPr>
+          <w:p>
+            <w:pPr>
+              <w:spacing w:line="240" w:lineRule="auto"/>
+              <w:rPr>
+                <w:rFonts w:eastAsia="Times New Roman"/>
+                <w:sz w:val="24"/>
+                <w:szCs w:val="24"/>
+              </w:rPr>
+            </w:pPr>
+            <w:r>
+              <w:rPr>
+                <w:rFonts w:eastAsia="Times New Roman"/>
+                <w:color w:val="000000"/>
+                <w:sz w:val="24"/>
+                <w:szCs w:val="24"/>
+              </w:rPr>
+              <w:t>Usuário</w:t>
+            </w:r>
+          </w:p>
+        </w:tc>
+      </w:tr>
+      <w:tr>
+        <w:tc>
+          <w:tcPr>
+            <w:tcW w:w="2400" w:type="dxa"/>
+            <w:tcBorders>
+              <w:top w:val="single" w:sz="8" w:space="0" w:color="000000"/>
+              <w:left w:val="single" w:sz="8" w:space="0" w:color="000000"/>
+              <w:bottom w:val="single" w:sz="8" w:space="0" w:color="000000"/>
+              <w:right w:val="single" w:sz="8" w:space="0" w:color="000000"/>
+            </w:tcBorders>
+            <w:tcMar>
+              <w:top w:w="100" w:type="dxa"/>
+              <w:left w:w="100" w:type="dxa"/>
+              <w:bottom w:w="100" w:type="dxa"/>
+              <w:right w:w="100" w:type="dxa"/>
+            </w:tcMar>
+            <w:hideMark/>
+          </w:tcPr>
+          <w:p>
+            <w:pPr>
+              <w:spacing w:line="240" w:lineRule="auto"/>
+              <w:rPr>
+                <w:rFonts w:eastAsia="Times New Roman"/>
+                <w:sz w:val="24"/>
+                <w:szCs w:val="24"/>
+              </w:rPr>
+            </w:pPr>
+            <w:r>
+              <w:rPr>
+                <w:rFonts w:eastAsia="Times New Roman"/>
+                <w:color w:val="000000"/>
+                <w:sz w:val="24"/>
+                <w:szCs w:val="24"/>
+              </w:rPr>
+              <w:t>Estímulo</w:t>
+            </w:r>
+          </w:p>
+        </w:tc>
+        <w:tc>
+          <w:tcPr>
+            <w:tcW w:w="6653" w:type="dxa"/>
+            <w:tcBorders>
+              <w:top w:val="single" w:sz="8" w:space="0" w:color="000000"/>
+              <w:left w:val="single" w:sz="8" w:space="0" w:color="000000"/>
+              <w:bottom w:val="single" w:sz="8" w:space="0" w:color="000000"/>
+              <w:right w:val="single" w:sz="8" w:space="0" w:color="000000"/>
+            </w:tcBorders>
+            <w:tcMar>
+              <w:top w:w="100" w:type="dxa"/>
+              <w:left w:w="100" w:type="dxa"/>
+              <w:bottom w:w="100" w:type="dxa"/>
+              <w:right w:w="100" w:type="dxa"/>
+            </w:tcMar>
+            <w:hideMark/>
+          </w:tcPr>
+          <w:p>
+            <w:pPr>
+              <w:spacing w:line="240" w:lineRule="auto"/>
+              <w:rPr>
+                <w:rFonts w:eastAsia="Times New Roman"/>
+                <w:sz w:val="24"/>
+                <w:szCs w:val="24"/>
+              </w:rPr>
+            </w:pPr>
+            <w:r>
+              <w:rPr>
+                <w:rFonts w:eastAsia="Times New Roman"/>
+                <w:color w:val="000000"/>
+                <w:sz w:val="24"/>
+                <w:szCs w:val="24"/>
+              </w:rPr>
+              <w:t>O usuário tem dúvidas referentes a algum assunto/tema apresentado no sistema</w:t>
+            </w:r>
+          </w:p>
+        </w:tc>
+      </w:tr>
+      <w:tr>
+        <w:tc>
+          <w:tcPr>
+            <w:tcW w:w="2400" w:type="dxa"/>
+            <w:tcBorders>
+              <w:top w:val="single" w:sz="8" w:space="0" w:color="000000"/>
+              <w:left w:val="single" w:sz="8" w:space="0" w:color="000000"/>
+              <w:bottom w:val="single" w:sz="8" w:space="0" w:color="000000"/>
+              <w:right w:val="single" w:sz="8" w:space="0" w:color="000000"/>
+            </w:tcBorders>
+            <w:tcMar>
+              <w:top w:w="100" w:type="dxa"/>
+              <w:left w:w="100" w:type="dxa"/>
+              <w:bottom w:w="100" w:type="dxa"/>
+              <w:right w:w="100" w:type="dxa"/>
+            </w:tcMar>
+            <w:hideMark/>
+          </w:tcPr>
+          <w:p>
+            <w:pPr>
+              <w:spacing w:line="240" w:lineRule="auto"/>
+              <w:rPr>
+                <w:rFonts w:eastAsia="Times New Roman"/>
+                <w:sz w:val="24"/>
+                <w:szCs w:val="24"/>
+              </w:rPr>
+            </w:pPr>
+            <w:r>
+              <w:rPr>
+                <w:rFonts w:eastAsia="Times New Roman"/>
+                <w:color w:val="000000"/>
+                <w:sz w:val="24"/>
+                <w:szCs w:val="24"/>
+              </w:rPr>
+              <w:t>Artefato</w:t>
+            </w:r>
+          </w:p>
+        </w:tc>
+        <w:tc>
+          <w:tcPr>
+            <w:tcW w:w="6653" w:type="dxa"/>
+            <w:tcBorders>
+              <w:top w:val="single" w:sz="8" w:space="0" w:color="000000"/>
+              <w:left w:val="single" w:sz="8" w:space="0" w:color="000000"/>
+              <w:bottom w:val="single" w:sz="8" w:space="0" w:color="000000"/>
+              <w:right w:val="single" w:sz="8" w:space="0" w:color="000000"/>
+            </w:tcBorders>
+            <w:tcMar>
+              <w:top w:w="100" w:type="dxa"/>
+              <w:left w:w="100" w:type="dxa"/>
+              <w:bottom w:w="100" w:type="dxa"/>
+              <w:right w:w="100" w:type="dxa"/>
+            </w:tcMar>
+            <w:hideMark/>
+          </w:tcPr>
+          <w:p>
+            <w:pPr>
+              <w:spacing w:line="240" w:lineRule="auto"/>
+              <w:rPr>
+                <w:rFonts w:eastAsia="Times New Roman"/>
+                <w:sz w:val="24"/>
+                <w:szCs w:val="24"/>
+              </w:rPr>
+            </w:pPr>
+            <w:r>
+              <w:rPr>
+                <w:rFonts w:eastAsia="Times New Roman"/>
+                <w:sz w:val="24"/>
+                <w:szCs w:val="24"/>
+              </w:rPr>
+              <w:t>Sistema</w:t>
+            </w:r>
+          </w:p>
+        </w:tc>
+      </w:tr>
+      <w:tr>
+        <w:tc>
+          <w:tcPr>
+            <w:tcW w:w="2400" w:type="dxa"/>
+            <w:tcBorders>
+              <w:top w:val="single" w:sz="8" w:space="0" w:color="000000"/>
+              <w:left w:val="single" w:sz="8" w:space="0" w:color="000000"/>
+              <w:bottom w:val="single" w:sz="8" w:space="0" w:color="000000"/>
+              <w:right w:val="single" w:sz="8" w:space="0" w:color="000000"/>
+            </w:tcBorders>
+            <w:tcMar>
+              <w:top w:w="100" w:type="dxa"/>
+              <w:left w:w="100" w:type="dxa"/>
+              <w:bottom w:w="100" w:type="dxa"/>
+              <w:right w:w="100" w:type="dxa"/>
+            </w:tcMar>
+            <w:hideMark/>
+          </w:tcPr>
+          <w:p>
+            <w:pPr>
+              <w:spacing w:line="240" w:lineRule="auto"/>
+              <w:rPr>
+                <w:rFonts w:eastAsia="Times New Roman"/>
+                <w:sz w:val="24"/>
+                <w:szCs w:val="24"/>
+              </w:rPr>
+            </w:pPr>
+            <w:r>
+              <w:rPr>
+                <w:rFonts w:eastAsia="Times New Roman"/>
+                <w:color w:val="000000"/>
+                <w:sz w:val="24"/>
+                <w:szCs w:val="24"/>
+              </w:rPr>
+              <w:lastRenderedPageBreak/>
+              <w:t>Ambiente</w:t>
+            </w:r>
+          </w:p>
+        </w:tc>
+        <w:tc>
+          <w:tcPr>
+            <w:tcW w:w="6653" w:type="dxa"/>
+            <w:tcBorders>
+              <w:top w:val="single" w:sz="8" w:space="0" w:color="000000"/>
+              <w:left w:val="single" w:sz="8" w:space="0" w:color="000000"/>
+              <w:bottom w:val="single" w:sz="8" w:space="0" w:color="000000"/>
+              <w:right w:val="single" w:sz="8" w:space="0" w:color="000000"/>
+            </w:tcBorders>
+            <w:tcMar>
+              <w:top w:w="100" w:type="dxa"/>
+              <w:left w:w="100" w:type="dxa"/>
+              <w:bottom w:w="100" w:type="dxa"/>
+              <w:right w:w="100" w:type="dxa"/>
+            </w:tcMar>
+            <w:hideMark/>
+          </w:tcPr>
+          <w:p>
+            <w:pPr>
+              <w:spacing w:line="240" w:lineRule="auto"/>
+              <w:rPr>
+                <w:rFonts w:eastAsia="Times New Roman"/>
+                <w:sz w:val="24"/>
+                <w:szCs w:val="24"/>
+              </w:rPr>
+            </w:pPr>
+            <w:r>
+              <w:rPr>
+                <w:rFonts w:eastAsia="Times New Roman"/>
+                <w:color w:val="000000"/>
+                <w:sz w:val="24"/>
+                <w:szCs w:val="24"/>
+              </w:rPr>
+              <w:t>Operação normal</w:t>
+            </w:r>
+          </w:p>
+        </w:tc>
+      </w:tr>
+      <w:tr>
+        <w:tc>
+          <w:tcPr>
+            <w:tcW w:w="2400" w:type="dxa"/>
+            <w:tcBorders>
+              <w:top w:val="single" w:sz="8" w:space="0" w:color="000000"/>
+              <w:left w:val="single" w:sz="8" w:space="0" w:color="000000"/>
+              <w:bottom w:val="single" w:sz="8" w:space="0" w:color="000000"/>
+              <w:right w:val="single" w:sz="8" w:space="0" w:color="000000"/>
+            </w:tcBorders>
+            <w:tcMar>
+              <w:top w:w="100" w:type="dxa"/>
+              <w:left w:w="100" w:type="dxa"/>
+              <w:bottom w:w="100" w:type="dxa"/>
+              <w:right w:w="100" w:type="dxa"/>
+            </w:tcMar>
+            <w:hideMark/>
+          </w:tcPr>
+          <w:p>
+            <w:pPr>
+              <w:spacing w:line="240" w:lineRule="auto"/>
+              <w:rPr>
+                <w:rFonts w:eastAsia="Times New Roman"/>
+                <w:sz w:val="24"/>
+                <w:szCs w:val="24"/>
+              </w:rPr>
+            </w:pPr>
+            <w:r>
+              <w:rPr>
+                <w:rFonts w:eastAsia="Times New Roman"/>
+                <w:color w:val="000000"/>
+                <w:sz w:val="24"/>
+                <w:szCs w:val="24"/>
+              </w:rPr>
+              <w:t>Resposta</w:t>
+            </w:r>
+          </w:p>
+        </w:tc>
+        <w:tc>
+          <w:tcPr>
+            <w:tcW w:w="6653" w:type="dxa"/>
+            <w:tcBorders>
+              <w:top w:val="single" w:sz="8" w:space="0" w:color="000000"/>
+              <w:left w:val="single" w:sz="8" w:space="0" w:color="000000"/>
+              <w:bottom w:val="single" w:sz="8" w:space="0" w:color="000000"/>
+              <w:right w:val="single" w:sz="8" w:space="0" w:color="000000"/>
+            </w:tcBorders>
+            <w:tcMar>
+              <w:top w:w="100" w:type="dxa"/>
+              <w:left w:w="100" w:type="dxa"/>
+              <w:bottom w:w="100" w:type="dxa"/>
+              <w:right w:w="100" w:type="dxa"/>
+            </w:tcMar>
+            <w:hideMark/>
+          </w:tcPr>
+          <w:p>
+            <w:pPr>
+              <w:spacing w:line="240" w:lineRule="auto"/>
+              <w:rPr>
+                <w:rFonts w:eastAsia="Times New Roman"/>
+                <w:color w:val="000000"/>
+                <w:sz w:val="24"/>
+                <w:szCs w:val="24"/>
+              </w:rPr>
+            </w:pPr>
+            <w:r>
+              <w:rPr>
+                <w:rFonts w:eastAsia="Times New Roman"/>
+                <w:color w:val="000000"/>
+                <w:sz w:val="24"/>
+                <w:szCs w:val="24"/>
+              </w:rPr>
+              <w:t xml:space="preserve">O sistema </w:t>
+            </w:r>
+            <w:r>
+              <w:rPr>
+                <w:rFonts w:eastAsia="Times New Roman"/>
+                <w:color w:val="000000"/>
+                <w:sz w:val="24"/>
+                <w:szCs w:val="24"/>
+              </w:rPr>
+              <w:t xml:space="preserve">irá </w:t>
+            </w:r>
+            <w:r>
+              <w:rPr>
+                <w:rFonts w:eastAsia="Times New Roman"/>
+                <w:color w:val="000000"/>
+                <w:sz w:val="24"/>
+                <w:szCs w:val="24"/>
+              </w:rPr>
+              <w:t xml:space="preserve">possuir </w:t>
+            </w:r>
+            <w:r>
+              <w:rPr>
+                <w:rFonts w:eastAsia="Times New Roman"/>
+                <w:color w:val="000000"/>
+                <w:sz w:val="24"/>
+                <w:szCs w:val="24"/>
+              </w:rPr>
+              <w:t xml:space="preserve">explicação de </w:t>
+            </w:r>
+            <w:r>
+              <w:rPr>
+                <w:color w:val="000000"/>
+                <w:sz w:val="24"/>
+                <w:szCs w:val="24"/>
+              </w:rPr>
+              <w:t>termos, palavras, expressões e</w:t>
+            </w:r>
+            <w:r>
+              <w:rPr>
+                <w:color w:val="000000"/>
+                <w:sz w:val="24"/>
+                <w:szCs w:val="24"/>
+              </w:rPr>
+              <w:t xml:space="preserve"> </w:t>
+            </w:r>
+            <w:r>
+              <w:rPr>
+                <w:color w:val="000000"/>
+                <w:sz w:val="24"/>
+                <w:szCs w:val="24"/>
+              </w:rPr>
+              <w:t>conceitos mais utilizados</w:t>
+            </w:r>
+            <w:r>
+              <w:rPr>
+                <w:color w:val="000000"/>
+                <w:sz w:val="24"/>
+                <w:szCs w:val="24"/>
+              </w:rPr>
+              <w:t xml:space="preserve"> no mercado de opções.</w:t>
+            </w:r>
+          </w:p>
+          <w:p>
+            <w:pPr>
+              <w:spacing w:line="240" w:lineRule="auto"/>
+              <w:rPr>
+                <w:rFonts w:eastAsia="Times New Roman"/>
+                <w:sz w:val="24"/>
+                <w:szCs w:val="24"/>
+              </w:rPr>
+            </w:pPr>
+          </w:p>
+        </w:tc>
+      </w:tr>
+      <w:tr>
+        <w:tc>
+          <w:tcPr>
+            <w:tcW w:w="2400" w:type="dxa"/>
+            <w:tcBorders>
+              <w:top w:val="single" w:sz="8" w:space="0" w:color="000000"/>
+              <w:left w:val="single" w:sz="8" w:space="0" w:color="000000"/>
+              <w:bottom w:val="single" w:sz="8" w:space="0" w:color="000000"/>
+              <w:right w:val="single" w:sz="8" w:space="0" w:color="000000"/>
+            </w:tcBorders>
+            <w:tcMar>
+              <w:top w:w="100" w:type="dxa"/>
+              <w:left w:w="100" w:type="dxa"/>
+              <w:bottom w:w="100" w:type="dxa"/>
+              <w:right w:w="100" w:type="dxa"/>
+            </w:tcMar>
+            <w:hideMark/>
+          </w:tcPr>
+          <w:p>
+            <w:pPr>
+              <w:spacing w:line="240" w:lineRule="auto"/>
+              <w:rPr>
+                <w:rFonts w:eastAsia="Times New Roman"/>
+                <w:sz w:val="24"/>
+                <w:szCs w:val="24"/>
+              </w:rPr>
+            </w:pPr>
+            <w:r>
+              <w:rPr>
+                <w:rFonts w:eastAsia="Times New Roman"/>
+                <w:color w:val="000000"/>
+                <w:sz w:val="24"/>
+                <w:szCs w:val="24"/>
+              </w:rPr>
+              <w:t>Medida da resposta</w:t>
+            </w:r>
+          </w:p>
+        </w:tc>
+        <w:tc>
+          <w:tcPr>
+            <w:tcW w:w="6653" w:type="dxa"/>
+            <w:tcBorders>
+              <w:top w:val="single" w:sz="8" w:space="0" w:color="000000"/>
+              <w:left w:val="single" w:sz="8" w:space="0" w:color="000000"/>
+              <w:bottom w:val="single" w:sz="8" w:space="0" w:color="000000"/>
+              <w:right w:val="single" w:sz="8" w:space="0" w:color="000000"/>
+            </w:tcBorders>
+            <w:tcMar>
+              <w:top w:w="100" w:type="dxa"/>
+              <w:left w:w="100" w:type="dxa"/>
+              <w:bottom w:w="100" w:type="dxa"/>
+              <w:right w:w="100" w:type="dxa"/>
+            </w:tcMar>
+            <w:hideMark/>
+          </w:tcPr>
+          <w:p>
+            <w:pPr>
+              <w:spacing w:line="240" w:lineRule="auto"/>
+              <w:rPr>
+                <w:rFonts w:eastAsia="Times New Roman"/>
+                <w:sz w:val="24"/>
+                <w:szCs w:val="24"/>
+              </w:rPr>
+            </w:pPr>
+            <w:r>
+              <w:rPr>
+                <w:rFonts w:eastAsia="Times New Roman"/>
+                <w:color w:val="000000"/>
+                <w:sz w:val="24"/>
+                <w:szCs w:val="24"/>
+              </w:rPr>
+              <w:t xml:space="preserve">O </w:t>
+            </w:r>
+            <w:r>
+              <w:rPr>
+                <w:rFonts w:eastAsia="Times New Roman"/>
+                <w:color w:val="000000"/>
+                <w:sz w:val="24"/>
+                <w:szCs w:val="24"/>
+              </w:rPr>
+              <w:t xml:space="preserve">sistema possui página </w:t>
+            </w:r>
+            <w:r>
+              <w:rPr>
+                <w:rFonts w:eastAsia="Times New Roman"/>
+                <w:color w:val="000000"/>
+                <w:sz w:val="24"/>
+                <w:szCs w:val="24"/>
+              </w:rPr>
+              <w:t>de glossário.</w:t>
+            </w:r>
+          </w:p>
+          <w:p>
+            <w:pPr>
+              <w:spacing w:line="240" w:lineRule="auto"/>
+              <w:rPr>
+                <w:rFonts w:eastAsia="Times New Roman"/>
+                <w:sz w:val="24"/>
+                <w:szCs w:val="24"/>
+              </w:rPr>
+            </w:pPr>
+          </w:p>
+        </w:tc>
+      </w:tr>
+    </w:tbl>
+    <w:p>
+      <w:pPr>
+        <w:jc w:val="both"/>
+        <w:rPr>
+          <w:sz w:val="24"/>
+          <w:szCs w:val="24"/>
+        </w:rPr>
+      </w:pPr>
+    </w:p>
+    <w:p>
+      <w:pPr>
+        <w:jc w:val="both"/>
+        <w:rPr>
+          <w:sz w:val="24"/>
+          <w:szCs w:val="24"/>
+        </w:rPr>
+      </w:pPr>
+      <w:r>
+        <w:rPr>
+          <w:sz w:val="24"/>
+          <w:szCs w:val="24"/>
+        </w:rPr>
+        <w:t>Identificador: RNF</w:t>
+      </w:r>
+      <w:r>
+        <w:rPr>
+          <w:sz w:val="24"/>
+          <w:szCs w:val="24"/>
+        </w:rPr>
+        <w:t>34</w:t>
+      </w:r>
+    </w:p>
+    <w:p>
+      <w:pPr>
+        <w:jc w:val="both"/>
+        <w:rPr>
+          <w:sz w:val="24"/>
+          <w:szCs w:val="24"/>
+        </w:rPr>
+      </w:pPr>
+      <w:r>
+        <w:rPr>
+          <w:sz w:val="24"/>
+          <w:szCs w:val="24"/>
+        </w:rPr>
+        <w:t xml:space="preserve">Categoria: </w:t>
+      </w:r>
+      <w:r>
+        <w:rPr>
+          <w:sz w:val="24"/>
+          <w:szCs w:val="24"/>
+        </w:rPr>
+        <w:t>Acessibilidade/usabilidade</w:t>
+      </w:r>
+      <w:r>
+        <w:rPr>
+          <w:sz w:val="24"/>
+          <w:szCs w:val="24"/>
+        </w:rPr>
+        <w:t xml:space="preserve"> </w:t>
+      </w:r>
+      <w:r>
+        <w:rPr>
+          <w:b/>
+          <w:bCs/>
+          <w:sz w:val="24"/>
+          <w:szCs w:val="24"/>
+        </w:rPr>
+        <w:t>(</w:t>
+      </w:r>
+      <w:r>
+        <w:rPr>
+          <w:b/>
+          <w:bCs/>
+          <w:sz w:val="24"/>
+          <w:szCs w:val="24"/>
+        </w:rPr>
+        <w:t>RNF Adicionais</w:t>
+      </w:r>
+      <w:r>
+        <w:rPr>
+          <w:b/>
+          <w:bCs/>
+          <w:sz w:val="24"/>
+          <w:szCs w:val="24"/>
+        </w:rPr>
+        <w:t>)</w:t>
+      </w:r>
+    </w:p>
+    <w:p>
+      <w:pPr>
+        <w:jc w:val="both"/>
+        <w:rPr>
+          <w:sz w:val="24"/>
+          <w:szCs w:val="24"/>
+        </w:rPr>
+      </w:pPr>
+      <w:r>
+        <w:rPr>
+          <w:sz w:val="24"/>
+          <w:szCs w:val="24"/>
+        </w:rPr>
+        <w:t xml:space="preserve">Nome: </w:t>
+      </w:r>
+      <w:r>
+        <w:rPr>
+          <w:sz w:val="24"/>
+          <w:szCs w:val="24"/>
+        </w:rPr>
+        <w:t>Incluir opção de Alteração de Língua</w:t>
+      </w:r>
+    </w:p>
+    <w:p>
+      <w:pPr>
+        <w:jc w:val="both"/>
+        <w:rPr>
+          <w:sz w:val="24"/>
+          <w:szCs w:val="24"/>
+        </w:rPr>
+      </w:pPr>
+      <w:r>
+        <w:rPr>
+          <w:sz w:val="24"/>
+          <w:szCs w:val="24"/>
+        </w:rPr>
+        <w:t xml:space="preserve">Data de criação: </w:t>
+      </w:r>
+      <w:r>
+        <w:rPr>
+          <w:sz w:val="24"/>
+          <w:szCs w:val="24"/>
+        </w:rPr>
+        <w:t>15/05/</w:t>
+      </w:r>
+      <w:r>
+        <w:rPr>
+          <w:sz w:val="24"/>
+          <w:szCs w:val="24"/>
+        </w:rPr>
+        <w:t>2022</w:t>
+      </w:r>
+    </w:p>
+    <w:p>
+      <w:pPr>
+        <w:jc w:val="both"/>
+        <w:rPr>
+          <w:sz w:val="24"/>
+          <w:szCs w:val="24"/>
+        </w:rPr>
+      </w:pPr>
+      <w:r>
+        <w:rPr>
+          <w:sz w:val="24"/>
+          <w:szCs w:val="24"/>
+        </w:rPr>
+        <w:t xml:space="preserve">Autor: </w:t>
+      </w:r>
+      <w:r>
+        <w:rPr>
+          <w:sz w:val="24"/>
+          <w:szCs w:val="24"/>
+        </w:rPr>
+        <w:t>Ivan</w:t>
+      </w:r>
+    </w:p>
+    <w:p>
+      <w:pPr>
+        <w:jc w:val="both"/>
+        <w:rPr>
+          <w:sz w:val="24"/>
+          <w:szCs w:val="24"/>
+        </w:rPr>
+      </w:pPr>
+      <w:r>
+        <w:rPr>
+          <w:sz w:val="24"/>
+          <w:szCs w:val="24"/>
+        </w:rPr>
+        <w:t xml:space="preserve">Data da última alteração: </w:t>
+      </w:r>
+      <w:r>
+        <w:rPr>
+          <w:sz w:val="24"/>
+          <w:szCs w:val="24"/>
+        </w:rPr>
+        <w:t>15/05</w:t>
+      </w:r>
+      <w:r>
+        <w:rPr>
+          <w:sz w:val="24"/>
+          <w:szCs w:val="24"/>
+        </w:rPr>
+        <w:t>/2022</w:t>
+      </w:r>
+    </w:p>
+    <w:p>
+      <w:pPr>
+        <w:spacing w:line="240" w:lineRule="auto"/>
+        <w:jc w:val="both"/>
+        <w:rPr>
+          <w:sz w:val="24"/>
+          <w:szCs w:val="24"/>
+        </w:rPr>
+      </w:pPr>
+      <w:r>
+        <w:rPr>
+          <w:sz w:val="24"/>
+          <w:szCs w:val="24"/>
+        </w:rPr>
+        <w:t>Autor da última alteração: --</w:t>
+      </w:r>
+      <w:r>
+        <w:rPr>
+          <w:sz w:val="24"/>
+          <w:szCs w:val="24"/>
+        </w:rPr>
+        <w:t xml:space="preserve"> </w:t>
+      </w:r>
+    </w:p>
+    <w:p>
+      <w:pPr>
+        <w:jc w:val="both"/>
+        <w:rPr>
+          <w:sz w:val="24"/>
+          <w:szCs w:val="24"/>
+        </w:rPr>
+      </w:pPr>
+      <w:r>
+        <w:rPr>
+          <w:sz w:val="24"/>
+          <w:szCs w:val="24"/>
+        </w:rPr>
+        <w:t>Versão: 0.3</w:t>
+      </w:r>
+    </w:p>
+    <w:p>
+      <w:pPr>
+        <w:jc w:val="both"/>
+        <w:rPr>
+          <w:sz w:val="24"/>
+          <w:szCs w:val="24"/>
+        </w:rPr>
+      </w:pPr>
+      <w:r>
+        <w:rPr>
+          <w:sz w:val="24"/>
+          <w:szCs w:val="24"/>
+        </w:rPr>
+        <w:t xml:space="preserve">Prioridade: </w:t>
+      </w:r>
+      <w:r>
+        <w:rPr>
+          <w:sz w:val="24"/>
+          <w:szCs w:val="24"/>
+        </w:rPr>
+        <w:t>Importante</w:t>
+      </w:r>
+    </w:p>
+    <w:p>
+      <w:pPr>
+        <w:spacing w:line="240" w:lineRule="auto"/>
+        <w:rPr>
+          <w:rFonts w:eastAsia="Times New Roman"/>
+          <w:color w:val="000000"/>
+          <w:sz w:val="24"/>
+          <w:szCs w:val="24"/>
+        </w:rPr>
+      </w:pPr>
+      <w:r>
+        <w:rPr>
+          <w:sz w:val="24"/>
+          <w:szCs w:val="24"/>
+        </w:rPr>
+        <w:t xml:space="preserve">Descrição: </w:t>
+      </w:r>
+      <w:r>
+        <w:rPr>
+          <w:sz w:val="24"/>
+          <w:szCs w:val="24"/>
+        </w:rPr>
+        <w:t>O</w:t>
+      </w:r>
+      <w:r>
+        <w:rPr>
+          <w:rFonts w:eastAsia="Times New Roman"/>
+          <w:color w:val="000000"/>
+          <w:sz w:val="24"/>
+          <w:szCs w:val="24"/>
+        </w:rPr>
+        <w:t xml:space="preserve"> sistema deve</w:t>
+      </w:r>
+      <w:r>
+        <w:rPr>
+          <w:rFonts w:eastAsia="Times New Roman"/>
+          <w:color w:val="000000"/>
+          <w:sz w:val="24"/>
+          <w:szCs w:val="24"/>
+        </w:rPr>
+        <w:t xml:space="preserve">rá </w:t>
+      </w:r>
+      <w:r>
+        <w:rPr>
+          <w:rFonts w:eastAsia="Times New Roman"/>
+          <w:color w:val="000000"/>
+          <w:sz w:val="24"/>
+          <w:szCs w:val="24"/>
+        </w:rPr>
+        <w:t>possuir um glossário que apresentar</w:t>
+      </w:r>
+      <w:r>
+        <w:rPr>
+          <w:rFonts w:eastAsia="Times New Roman"/>
+          <w:color w:val="000000"/>
+          <w:sz w:val="24"/>
+          <w:szCs w:val="24"/>
+        </w:rPr>
+        <w:t xml:space="preserve"> explicação de </w:t>
+      </w:r>
+      <w:r>
+        <w:rPr>
+          <w:color w:val="000000"/>
+          <w:sz w:val="24"/>
+          <w:szCs w:val="24"/>
+        </w:rPr>
+        <w:t>termos, palavras, expressões e conceitos mais utilizados</w:t>
+      </w:r>
+      <w:r>
+        <w:rPr>
+          <w:color w:val="000000"/>
+          <w:sz w:val="24"/>
+          <w:szCs w:val="24"/>
+        </w:rPr>
+        <w:t xml:space="preserve"> no mercado de opções.</w:t>
       </w:r>
     </w:p>
     <w:p>
@@ -12747,7 +14032,7 @@
           <w:numId w:val="1"/>
         </w:numPr>
       </w:pPr>
-      <w:bookmarkStart w:id="30" w:name="_Toc102220814"/>
+      <w:bookmarkStart w:id="32" w:name="_Toc103550763"/>
       <w:r>
         <w:t xml:space="preserve">RNF de Atributo: </w:t>
       </w:r>
@@ -12758,7 +14043,7 @@
         </w:rPr>
         <w:t>Segurança</w:t>
       </w:r>
-      <w:bookmarkEnd w:id="30"/>
+      <w:bookmarkEnd w:id="32"/>
     </w:p>
     <w:p>
       <w:pPr>
@@ -12887,12 +14172,11 @@
                 <w:color w:val="auto"/>
               </w:rPr>
             </w:pPr>
-            <w:bookmarkStart w:id="31" w:name="_Toc102220815"/>
+            <w:bookmarkStart w:id="33" w:name="_Toc103550764"/>
             <w:r>
               <w:rPr>
                 <w:color w:val="auto"/>
               </w:rPr>
-              <w:lastRenderedPageBreak/>
               <w:t>Atributo de Segurança</w:t>
             </w:r>
             <w:r>
@@ -12901,7 +14185,7 @@
               </w:rPr>
               <w:t xml:space="preserve"> 08</w:t>
             </w:r>
-            <w:bookmarkEnd w:id="31"/>
+            <w:bookmarkEnd w:id="33"/>
           </w:p>
         </w:tc>
         <w:tc>
@@ -12928,7 +14212,7 @@
                 <w:color w:val="auto"/>
               </w:rPr>
             </w:pPr>
-            <w:bookmarkStart w:id="32" w:name="_Toc102220816"/>
+            <w:bookmarkStart w:id="34" w:name="_Toc103550765"/>
             <w:r>
               <w:rPr>
                 <w:color w:val="auto"/>
@@ -12941,7 +14225,7 @@
               </w:rPr>
               <w:t>08 – Criptografar Senhas</w:t>
             </w:r>
-            <w:bookmarkEnd w:id="32"/>
+            <w:bookmarkEnd w:id="34"/>
           </w:p>
         </w:tc>
       </w:tr>
@@ -13286,6 +14570,7 @@
                 <w:sz w:val="24"/>
                 <w:szCs w:val="24"/>
               </w:rPr>
+              <w:lastRenderedPageBreak/>
               <w:t>Resposta</w:t>
             </w:r>
           </w:p>
@@ -13769,7 +15054,7 @@
                 <w:color w:val="auto"/>
               </w:rPr>
             </w:pPr>
-            <w:bookmarkStart w:id="33" w:name="_Toc102220817"/>
+            <w:bookmarkStart w:id="35" w:name="_Toc103550766"/>
             <w:r>
               <w:rPr>
                 <w:color w:val="auto"/>
@@ -13782,7 +15067,7 @@
               </w:rPr>
               <w:t xml:space="preserve"> 09</w:t>
             </w:r>
-            <w:bookmarkEnd w:id="33"/>
+            <w:bookmarkEnd w:id="35"/>
           </w:p>
         </w:tc>
         <w:tc>
@@ -13809,7 +15094,7 @@
                 <w:color w:val="auto"/>
               </w:rPr>
             </w:pPr>
-            <w:bookmarkStart w:id="34" w:name="_Toc102220818"/>
+            <w:bookmarkStart w:id="36" w:name="_Toc103550767"/>
             <w:r>
               <w:rPr>
                 <w:color w:val="auto"/>
@@ -13822,7 +15107,7 @@
               </w:rPr>
               <w:t>09 – Verificar Autenticidade</w:t>
             </w:r>
-            <w:bookmarkEnd w:id="34"/>
+            <w:bookmarkEnd w:id="36"/>
           </w:p>
         </w:tc>
       </w:tr>
@@ -14167,7 +15452,6 @@
                 <w:sz w:val="24"/>
                 <w:szCs w:val="24"/>
               </w:rPr>
-              <w:lastRenderedPageBreak/>
               <w:t>Resposta</w:t>
             </w:r>
           </w:p>
@@ -14504,6 +15788,7 @@
           <w:sz w:val="24"/>
           <w:szCs w:val="24"/>
         </w:rPr>
+        <w:lastRenderedPageBreak/>
         <w:t>Prioridade: Essencial</w:t>
       </w:r>
     </w:p>
@@ -14522,7 +15807,7 @@
         </w:rPr>
         <w:t xml:space="preserve">Descrição: </w:t>
       </w:r>
-      <w:bookmarkStart w:id="35" w:name="_Hlk101902632"/>
+      <w:bookmarkStart w:id="37" w:name="_Hlk101902632"/>
       <w:r>
         <w:rPr>
           <w:rFonts w:eastAsia="Times New Roman"/>
@@ -14533,7 +15818,7 @@
         <w:t>O site deve identificar a fonte das informações quando solicitado uma alteração nos dados do usuário. Quando a fonte for desconhecida uma mensagem de erro deve ser fornecida para a alteração solicitada</w:t>
       </w:r>
     </w:p>
-    <w:bookmarkEnd w:id="35"/>
+    <w:bookmarkEnd w:id="37"/>
     <w:p>
       <w:pPr>
         <w:jc w:val="both"/>
@@ -14595,7 +15880,7 @@
                 <w:color w:val="auto"/>
               </w:rPr>
             </w:pPr>
-            <w:bookmarkStart w:id="36" w:name="_Toc102220819"/>
+            <w:bookmarkStart w:id="38" w:name="_Toc103550768"/>
             <w:r>
               <w:rPr>
                 <w:color w:val="auto"/>
@@ -14608,7 +15893,7 @@
               </w:rPr>
               <w:t xml:space="preserve"> 10</w:t>
             </w:r>
-            <w:bookmarkEnd w:id="36"/>
+            <w:bookmarkEnd w:id="38"/>
           </w:p>
         </w:tc>
         <w:tc>
@@ -14635,7 +15920,7 @@
                 <w:color w:val="auto"/>
               </w:rPr>
             </w:pPr>
-            <w:bookmarkStart w:id="37" w:name="_Toc102220820"/>
+            <w:bookmarkStart w:id="39" w:name="_Toc103550769"/>
             <w:r>
               <w:rPr>
                 <w:color w:val="auto"/>
@@ -14648,7 +15933,7 @@
               </w:rPr>
               <w:t xml:space="preserve"> – Realizar Logout</w:t>
             </w:r>
-            <w:bookmarkEnd w:id="37"/>
+            <w:bookmarkEnd w:id="39"/>
           </w:p>
         </w:tc>
       </w:tr>
@@ -15297,7 +16582,6 @@
           <w:sz w:val="24"/>
           <w:szCs w:val="24"/>
         </w:rPr>
-        <w:lastRenderedPageBreak/>
         <w:t>Data da última alteração: 25/04/2022</w:t>
       </w:r>
     </w:p>
@@ -15353,7 +16637,7 @@
           <w:sz w:val="24"/>
           <w:szCs w:val="24"/>
         </w:rPr>
-        <w:t>Essencial</w:t>
+        <w:t>Desejável</w:t>
       </w:r>
     </w:p>
     <w:p>
@@ -15451,11 +16735,12 @@
                 <w:color w:val="auto"/>
               </w:rPr>
             </w:pPr>
-            <w:bookmarkStart w:id="38" w:name="_Toc102220821"/>
+            <w:bookmarkStart w:id="40" w:name="_Toc103550770"/>
             <w:r>
               <w:rPr>
                 <w:color w:val="auto"/>
               </w:rPr>
+              <w:lastRenderedPageBreak/>
               <w:t>Atributo de segurança</w:t>
             </w:r>
             <w:r>
@@ -15464,7 +16749,7 @@
               </w:rPr>
               <w:t xml:space="preserve"> 11</w:t>
             </w:r>
-            <w:bookmarkEnd w:id="38"/>
+            <w:bookmarkEnd w:id="40"/>
           </w:p>
         </w:tc>
         <w:tc>
@@ -15491,7 +16776,7 @@
                 <w:color w:val="auto"/>
               </w:rPr>
             </w:pPr>
-            <w:bookmarkStart w:id="39" w:name="_Toc102220822"/>
+            <w:bookmarkStart w:id="41" w:name="_Toc103550771"/>
             <w:r>
               <w:rPr>
                 <w:color w:val="auto"/>
@@ -15510,7 +16795,7 @@
               </w:rPr>
               <w:t xml:space="preserve"> – Permitir apenas Senhas Fortes</w:t>
             </w:r>
-            <w:bookmarkEnd w:id="39"/>
+            <w:bookmarkEnd w:id="41"/>
           </w:p>
         </w:tc>
       </w:tr>
@@ -16364,12 +17649,11 @@
                 <w:color w:val="auto"/>
               </w:rPr>
             </w:pPr>
-            <w:bookmarkStart w:id="40" w:name="_Toc102220823"/>
+            <w:bookmarkStart w:id="42" w:name="_Toc103550772"/>
             <w:r>
               <w:rPr>
                 <w:color w:val="auto"/>
               </w:rPr>
-              <w:lastRenderedPageBreak/>
               <w:t>Atributo de Segurança</w:t>
             </w:r>
             <w:r>
@@ -16378,7 +17662,7 @@
               </w:rPr>
               <w:t xml:space="preserve"> 12</w:t>
             </w:r>
-            <w:bookmarkEnd w:id="40"/>
+            <w:bookmarkEnd w:id="42"/>
           </w:p>
         </w:tc>
         <w:tc>
@@ -16405,7 +17689,7 @@
                 <w:color w:val="auto"/>
               </w:rPr>
             </w:pPr>
-            <w:bookmarkStart w:id="41" w:name="_Toc102220824"/>
+            <w:bookmarkStart w:id="43" w:name="_Toc103550773"/>
             <w:r>
               <w:rPr>
                 <w:color w:val="auto"/>
@@ -16418,7 +17702,7 @@
               </w:rPr>
               <w:t>12 – Autenticar Usuário</w:t>
             </w:r>
-            <w:bookmarkEnd w:id="41"/>
+            <w:bookmarkEnd w:id="43"/>
           </w:p>
         </w:tc>
       </w:tr>
@@ -16629,6 +17913,7 @@
                 <w:sz w:val="24"/>
                 <w:szCs w:val="24"/>
               </w:rPr>
+              <w:lastRenderedPageBreak/>
               <w:t>Artefato</w:t>
             </w:r>
           </w:p>
@@ -16810,7 +18095,7 @@
                 <w:szCs w:val="24"/>
               </w:rPr>
             </w:pPr>
-            <w:bookmarkStart w:id="42" w:name="_Hlk102212854"/>
+            <w:bookmarkStart w:id="44" w:name="_Hlk102212854"/>
             <w:r>
               <w:rPr>
                 <w:rFonts w:eastAsia="Times New Roman"/>
@@ -16840,7 +18125,7 @@
               </w:rPr>
               <w:t xml:space="preserve"> de autenticação e cadastro</w:t>
             </w:r>
-            <w:bookmarkEnd w:id="42"/>
+            <w:bookmarkEnd w:id="44"/>
             <w:r>
               <w:rPr>
                 <w:rFonts w:eastAsia="Times New Roman"/>
@@ -16868,7 +18153,7 @@
               </w:rPr>
               <w:t xml:space="preserve"> será utilizado </w:t>
             </w:r>
-            <w:bookmarkStart w:id="43" w:name="_Hlk102212814"/>
+            <w:bookmarkStart w:id="45" w:name="_Hlk102212814"/>
             <w:r>
               <w:rPr>
                 <w:rFonts w:eastAsia="Times New Roman"/>
@@ -16887,7 +18172,7 @@
               </w:rPr>
               <w:t>sistema terceiro para gerenciamento de usuário</w:t>
             </w:r>
-            <w:bookmarkEnd w:id="43"/>
+            <w:bookmarkEnd w:id="45"/>
             <w:r>
               <w:rPr>
                 <w:rFonts w:eastAsia="Times New Roman"/>
@@ -16897,7 +18182,7 @@
               </w:rPr>
               <w:t xml:space="preserve">, definido o </w:t>
             </w:r>
-            <w:bookmarkStart w:id="44" w:name="_Hlk102212832"/>
+            <w:bookmarkStart w:id="46" w:name="_Hlk102212832"/>
             <w:r>
               <w:rPr>
                 <w:rFonts w:eastAsia="Times New Roman"/>
@@ -16937,7 +18222,7 @@
               </w:rPr>
               <w:t>Cognito</w:t>
             </w:r>
-            <w:bookmarkEnd w:id="44"/>
+            <w:bookmarkEnd w:id="46"/>
             <w:proofErr w:type="spellEnd"/>
             <w:r>
               <w:rPr>
@@ -17426,7 +18711,7 @@
           <w:numId w:val="1"/>
         </w:numPr>
       </w:pPr>
-      <w:bookmarkStart w:id="45" w:name="_Toc102220825"/>
+      <w:bookmarkStart w:id="47" w:name="_Toc103550774"/>
       <w:r>
         <w:t xml:space="preserve">RNF de Atributo: </w:t>
       </w:r>
@@ -17437,7 +18722,7 @@
         </w:rPr>
         <w:t>Confiabilidade</w:t>
       </w:r>
-      <w:bookmarkEnd w:id="45"/>
+      <w:bookmarkEnd w:id="47"/>
     </w:p>
     <w:p>
       <w:pPr>
@@ -17654,12 +18939,11 @@
                 <w:color w:val="auto"/>
               </w:rPr>
             </w:pPr>
-            <w:bookmarkStart w:id="46" w:name="_Toc102220826"/>
+            <w:bookmarkStart w:id="48" w:name="_Toc103550775"/>
             <w:r>
               <w:rPr>
                 <w:color w:val="auto"/>
               </w:rPr>
-              <w:lastRenderedPageBreak/>
               <w:t>Atributo de Confiabilidade</w:t>
             </w:r>
             <w:r>
@@ -17668,7 +18952,7 @@
               </w:rPr>
               <w:t xml:space="preserve"> 13</w:t>
             </w:r>
-            <w:bookmarkEnd w:id="46"/>
+            <w:bookmarkEnd w:id="48"/>
           </w:p>
         </w:tc>
         <w:tc>
@@ -17695,7 +18979,7 @@
                 <w:color w:val="auto"/>
               </w:rPr>
             </w:pPr>
-            <w:bookmarkStart w:id="47" w:name="_Toc102220827"/>
+            <w:bookmarkStart w:id="49" w:name="_Toc103550776"/>
             <w:r>
               <w:rPr>
                 <w:color w:val="auto"/>
@@ -17738,7 +19022,7 @@
               </w:rPr>
               <w:t>ção de Exclusão</w:t>
             </w:r>
-            <w:bookmarkEnd w:id="47"/>
+            <w:bookmarkEnd w:id="49"/>
           </w:p>
         </w:tc>
       </w:tr>
@@ -17855,6 +19139,7 @@
                 <w:sz w:val="24"/>
                 <w:szCs w:val="24"/>
               </w:rPr>
+              <w:lastRenderedPageBreak/>
               <w:t>Estímulo</w:t>
             </w:r>
           </w:p>
@@ -18498,7 +19783,7 @@
                 <w:color w:val="auto"/>
               </w:rPr>
             </w:pPr>
-            <w:bookmarkStart w:id="48" w:name="_Toc102220828"/>
+            <w:bookmarkStart w:id="50" w:name="_Toc103550777"/>
             <w:r>
               <w:rPr>
                 <w:color w:val="auto"/>
@@ -18511,7 +19796,7 @@
               </w:rPr>
               <w:t xml:space="preserve"> 14</w:t>
             </w:r>
-            <w:bookmarkEnd w:id="48"/>
+            <w:bookmarkEnd w:id="50"/>
           </w:p>
         </w:tc>
         <w:tc>
@@ -18538,7 +19823,7 @@
                 <w:color w:val="auto"/>
               </w:rPr>
             </w:pPr>
-            <w:bookmarkStart w:id="49" w:name="_Toc102220829"/>
+            <w:bookmarkStart w:id="51" w:name="_Toc103550778"/>
             <w:r>
               <w:rPr>
                 <w:color w:val="auto"/>
@@ -18575,7 +19860,7 @@
               </w:rPr>
               <w:t>Desfazer Ação de Compartilhamento</w:t>
             </w:r>
-            <w:bookmarkEnd w:id="49"/>
+            <w:bookmarkEnd w:id="51"/>
           </w:p>
         </w:tc>
       </w:tr>
@@ -18729,17 +20014,7 @@
                 <w:sz w:val="24"/>
                 <w:szCs w:val="24"/>
               </w:rPr>
-              <w:t xml:space="preserve">O usuário se arrependeu de realizar o compartilhamento e gostaria de cancelar o compartilhamento como, por </w:t>
-            </w:r>
-            <w:r>
-              <w:rPr>
-                <w:rFonts w:eastAsia="Times New Roman"/>
-                <w:color w:val="000000"/>
-                <w:sz w:val="24"/>
-                <w:szCs w:val="24"/>
-              </w:rPr>
-              <w:lastRenderedPageBreak/>
-              <w:t>exemplo, desfazer compartilhamento de uma Opção fictícia do sistema</w:t>
+              <w:t>O usuário se arrependeu de realizar o compartilhamento e gostaria de cancelar o compartilhamento como, por exemplo, desfazer compartilhamento de uma Opção fictícia do sistema</w:t>
             </w:r>
           </w:p>
         </w:tc>
@@ -18778,7 +20053,6 @@
                 <w:sz w:val="24"/>
                 <w:szCs w:val="24"/>
               </w:rPr>
-              <w:lastRenderedPageBreak/>
               <w:t>Artefato</w:t>
             </w:r>
           </w:p>
@@ -19007,6 +20281,7 @@
                 <w:sz w:val="24"/>
                 <w:szCs w:val="24"/>
               </w:rPr>
+              <w:lastRenderedPageBreak/>
               <w:t>Medida da resposta</w:t>
             </w:r>
           </w:p>
@@ -19260,7 +20535,7 @@
           <w:sz w:val="24"/>
           <w:szCs w:val="24"/>
         </w:rPr>
-        <w:t>Desejável</w:t>
+        <w:t>Importante</w:t>
       </w:r>
     </w:p>
     <w:p>
@@ -19381,7 +20656,7 @@
                 <w:color w:val="auto"/>
               </w:rPr>
             </w:pPr>
-            <w:bookmarkStart w:id="50" w:name="_Toc102220830"/>
+            <w:bookmarkStart w:id="52" w:name="_Toc103550779"/>
             <w:r>
               <w:rPr>
                 <w:color w:val="auto"/>
@@ -19394,7 +20669,7 @@
               </w:rPr>
               <w:t xml:space="preserve"> 15</w:t>
             </w:r>
-            <w:bookmarkEnd w:id="50"/>
+            <w:bookmarkEnd w:id="52"/>
           </w:p>
         </w:tc>
         <w:tc>
@@ -19421,7 +20696,7 @@
                 <w:color w:val="auto"/>
               </w:rPr>
             </w:pPr>
-            <w:bookmarkStart w:id="51" w:name="_Toc102220831"/>
+            <w:bookmarkStart w:id="53" w:name="_Toc103550780"/>
             <w:r>
               <w:rPr>
                 <w:color w:val="auto"/>
@@ -19452,7 +20727,7 @@
               </w:rPr>
               <w:t>Interromper Solicitação</w:t>
             </w:r>
-            <w:bookmarkEnd w:id="51"/>
+            <w:bookmarkEnd w:id="53"/>
           </w:p>
         </w:tc>
       </w:tr>
@@ -19914,16 +21189,14 @@
               </w:rPr>
               <w:t xml:space="preserve"> com as ações solicitadas pelo usuário </w:t>
             </w:r>
-            <w:proofErr w:type="spellStart"/>
-            <w:r>
-              <w:rPr>
-                <w:rFonts w:eastAsia="Times New Roman"/>
-                <w:sz w:val="24"/>
-                <w:szCs w:val="24"/>
-              </w:rPr>
-              <w:t>ate</w:t>
-            </w:r>
-            <w:proofErr w:type="spellEnd"/>
+            <w:r>
+              <w:rPr>
+                <w:rFonts w:eastAsia="Times New Roman"/>
+                <w:sz w:val="24"/>
+                <w:szCs w:val="24"/>
+              </w:rPr>
+              <w:t>até</w:t>
+            </w:r>
             <w:r>
               <w:rPr>
                 <w:rFonts w:eastAsia="Times New Roman"/>
@@ -19969,7 +21242,6 @@
                 <w:sz w:val="24"/>
                 <w:szCs w:val="24"/>
               </w:rPr>
-              <w:lastRenderedPageBreak/>
               <w:t>Medida da resposta</w:t>
             </w:r>
           </w:p>
@@ -20196,6 +21468,7 @@
           <w:sz w:val="24"/>
           <w:szCs w:val="24"/>
         </w:rPr>
+        <w:lastRenderedPageBreak/>
         <w:t>Autor da última alteração: --</w:t>
       </w:r>
     </w:p>
@@ -20265,7 +21538,7 @@
         </w:rPr>
         <w:t xml:space="preserve"> </w:t>
       </w:r>
-      <w:bookmarkStart w:id="52" w:name="_Hlk102075503"/>
+      <w:bookmarkStart w:id="54" w:name="_Hlk102075503"/>
       <w:r>
         <w:rPr>
           <w:rFonts w:ascii="Arial" w:hAnsi="Arial" w:cs="Arial"/>
@@ -20311,7 +21584,7 @@
         </w:rPr>
         <w:t xml:space="preserve"> pelo usuário quando houver queda de rede (Internet) ou quando a energia cair bruscamente. </w:t>
       </w:r>
-      <w:bookmarkEnd w:id="52"/>
+      <w:bookmarkEnd w:id="54"/>
     </w:p>
     <w:p>
       <w:pPr>
@@ -20343,8 +21616,8 @@
         <w:tblLook w:val="04A0" w:firstRow="1" w:lastRow="0" w:firstColumn="1" w:lastColumn="0" w:noHBand="0" w:noVBand="1"/>
       </w:tblPr>
       <w:tblGrid>
-        <w:gridCol w:w="2317"/>
-        <w:gridCol w:w="6736"/>
+        <w:gridCol w:w="2540"/>
+        <w:gridCol w:w="6513"/>
       </w:tblGrid>
       <w:tr>
         <w:trPr>
@@ -20374,20 +21647,26 @@
                 <w:color w:val="auto"/>
               </w:rPr>
             </w:pPr>
-            <w:bookmarkStart w:id="53" w:name="_Toc102220832"/>
+            <w:bookmarkStart w:id="55" w:name="_Toc103550781"/>
             <w:r>
               <w:rPr>
                 <w:color w:val="auto"/>
               </w:rPr>
-              <w:t>Atributo de Desempenho</w:t>
+              <w:t xml:space="preserve">Atributo </w:t>
             </w:r>
             <w:r>
               <w:rPr>
                 <w:color w:val="auto"/>
               </w:rPr>
-              <w:t xml:space="preserve"> 16</w:t>
-            </w:r>
-            <w:bookmarkEnd w:id="53"/>
+              <w:t>Confiabilidade</w:t>
+            </w:r>
+            <w:r>
+              <w:rPr>
+                <w:color w:val="auto"/>
+              </w:rPr>
+              <w:t>16</w:t>
+            </w:r>
+            <w:bookmarkEnd w:id="55"/>
           </w:p>
         </w:tc>
         <w:tc>
@@ -20414,7 +21693,7 @@
                 <w:color w:val="auto"/>
               </w:rPr>
             </w:pPr>
-            <w:bookmarkStart w:id="54" w:name="_Toc102220833"/>
+            <w:bookmarkStart w:id="56" w:name="_Toc103550782"/>
             <w:r>
               <w:rPr>
                 <w:color w:val="auto"/>
@@ -20443,9 +21722,15 @@
               <w:rPr>
                 <w:color w:val="auto"/>
               </w:rPr>
-              <w:t>Apresentar Disponibilidade 24H</w:t>
-            </w:r>
-            <w:bookmarkEnd w:id="54"/>
+              <w:t xml:space="preserve">Apresentar Disponibilidade </w:t>
+            </w:r>
+            <w:r>
+              <w:rPr>
+                <w:color w:val="auto"/>
+              </w:rPr>
+              <w:t>99%</w:t>
+            </w:r>
+            <w:bookmarkEnd w:id="56"/>
           </w:p>
         </w:tc>
       </w:tr>
@@ -20856,7 +22141,52 @@
                 <w:sz w:val="24"/>
                 <w:szCs w:val="24"/>
               </w:rPr>
-              <w:t xml:space="preserve">, ou seja, apresenta disponibilidade 24 horas e </w:t>
+              <w:t xml:space="preserve"> e deve</w:t>
+            </w:r>
+            <w:r>
+              <w:rPr>
+                <w:rFonts w:eastAsia="Times New Roman"/>
+                <w:color w:val="000000"/>
+                <w:sz w:val="24"/>
+                <w:szCs w:val="24"/>
+              </w:rPr>
+              <w:t xml:space="preserve"> apresenta</w:t>
+            </w:r>
+            <w:r>
+              <w:rPr>
+                <w:rFonts w:eastAsia="Times New Roman"/>
+                <w:color w:val="000000"/>
+                <w:sz w:val="24"/>
+                <w:szCs w:val="24"/>
+              </w:rPr>
+              <w:t xml:space="preserve">r </w:t>
+            </w:r>
+            <w:r>
+              <w:rPr>
+                <w:rFonts w:eastAsia="Times New Roman"/>
+                <w:color w:val="000000"/>
+                <w:sz w:val="24"/>
+                <w:szCs w:val="24"/>
+              </w:rPr>
+              <w:t xml:space="preserve">disponibilidade </w:t>
+            </w:r>
+            <w:r>
+              <w:rPr>
+                <w:rFonts w:eastAsia="Times New Roman"/>
+                <w:color w:val="000000"/>
+                <w:sz w:val="24"/>
+                <w:szCs w:val="24"/>
+              </w:rPr>
+              <w:t>99%</w:t>
+            </w:r>
+            <w:r>
+              <w:rPr>
+                <w:rFonts w:eastAsia="Times New Roman"/>
+                <w:color w:val="000000"/>
+                <w:sz w:val="24"/>
+                <w:szCs w:val="24"/>
+              </w:rPr>
+              <w:t xml:space="preserve"> e </w:t>
             </w:r>
             <w:r>
               <w:rPr>
@@ -20962,16 +22292,14 @@
               </w:rPr>
               <w:t xml:space="preserve">O sistema </w:t>
             </w:r>
-            <w:proofErr w:type="spellStart"/>
-            <w:r>
-              <w:rPr>
-                <w:rFonts w:eastAsia="Times New Roman"/>
-                <w:sz w:val="24"/>
-                <w:szCs w:val="24"/>
-              </w:rPr>
-              <w:t>esta</w:t>
-            </w:r>
-            <w:proofErr w:type="spellEnd"/>
+            <w:r>
+              <w:rPr>
+                <w:rFonts w:eastAsia="Times New Roman"/>
+                <w:sz w:val="24"/>
+                <w:szCs w:val="24"/>
+              </w:rPr>
+              <w:t>está</w:t>
+            </w:r>
             <w:r>
               <w:rPr>
                 <w:rFonts w:eastAsia="Times New Roman"/>
@@ -21087,7 +22415,14 @@
           <w:sz w:val="24"/>
           <w:szCs w:val="24"/>
         </w:rPr>
-        <w:t>ibilidade 24H</w:t>
+        <w:t xml:space="preserve">ibilidade </w:t>
+      </w:r>
+      <w:r>
+        <w:rPr>
+          <w:sz w:val="24"/>
+          <w:szCs w:val="24"/>
+        </w:rPr>
+        <w:t>99%</w:t>
       </w:r>
     </w:p>
     <w:p>
@@ -21142,7 +22477,6 @@
           <w:sz w:val="24"/>
           <w:szCs w:val="24"/>
         </w:rPr>
-        <w:lastRenderedPageBreak/>
         <w:t>Data da última alteração: 25/04/2022</w:t>
       </w:r>
     </w:p>
@@ -21337,11 +22671,12 @@
                 <w:color w:val="auto"/>
               </w:rPr>
             </w:pPr>
-            <w:bookmarkStart w:id="55" w:name="_Toc102220834"/>
+            <w:bookmarkStart w:id="57" w:name="_Toc103550783"/>
             <w:r>
               <w:rPr>
                 <w:color w:val="auto"/>
               </w:rPr>
+              <w:lastRenderedPageBreak/>
               <w:t>Atributo de Confiabilidade</w:t>
             </w:r>
             <w:r>
@@ -21350,7 +22685,7 @@
               </w:rPr>
               <w:t xml:space="preserve"> 17</w:t>
             </w:r>
-            <w:bookmarkEnd w:id="55"/>
+            <w:bookmarkEnd w:id="57"/>
           </w:p>
         </w:tc>
         <w:tc>
@@ -21377,7 +22712,7 @@
                 <w:color w:val="auto"/>
               </w:rPr>
             </w:pPr>
-            <w:bookmarkStart w:id="56" w:name="_Toc102220835"/>
+            <w:bookmarkStart w:id="58" w:name="_Toc103550784"/>
             <w:r>
               <w:rPr>
                 <w:color w:val="auto"/>
@@ -21408,7 +22743,7 @@
               </w:rPr>
               <w:t>Apresentar Informações Reais, Atuais e Consistentes com o mercado de Opções</w:t>
             </w:r>
-            <w:bookmarkEnd w:id="56"/>
+            <w:bookmarkEnd w:id="58"/>
           </w:p>
         </w:tc>
       </w:tr>
@@ -21883,7 +23218,7 @@
                 <w:szCs w:val="24"/>
               </w:rPr>
             </w:pPr>
-            <w:bookmarkStart w:id="57" w:name="_Hlk102215165"/>
+            <w:bookmarkStart w:id="59" w:name="_Hlk102215165"/>
             <w:r>
               <w:rPr>
                 <w:rFonts w:eastAsia="Times New Roman"/>
@@ -21892,7 +23227,7 @@
               </w:rPr>
               <w:t>O sistema irá realizar Crawler diretamente da B3 para obter os valores, índices e cálculos necessários que foram solicitados pelo usuário.</w:t>
             </w:r>
-            <w:bookmarkEnd w:id="57"/>
+            <w:bookmarkEnd w:id="59"/>
           </w:p>
         </w:tc>
       </w:tr>
@@ -22165,7 +23500,7 @@
         </w:rPr>
         <w:t xml:space="preserve"> </w:t>
       </w:r>
-      <w:bookmarkStart w:id="58" w:name="_Hlk102215141"/>
+      <w:bookmarkStart w:id="60" w:name="_Hlk102215141"/>
       <w:r>
         <w:rPr>
           <w:color w:val="000000"/>
@@ -22201,7 +23536,7 @@
         <w:t>.</w:t>
       </w:r>
     </w:p>
-    <w:bookmarkEnd w:id="58"/>
+    <w:bookmarkEnd w:id="60"/>
     <w:p>
       <w:pPr>
         <w:jc w:val="both"/>
@@ -22263,7 +23598,7 @@
                 <w:color w:val="auto"/>
               </w:rPr>
             </w:pPr>
-            <w:bookmarkStart w:id="59" w:name="_Toc102220836"/>
+            <w:bookmarkStart w:id="61" w:name="_Toc103550785"/>
             <w:r>
               <w:rPr>
                 <w:color w:val="auto"/>
@@ -22276,7 +23611,7 @@
               </w:rPr>
               <w:t xml:space="preserve"> 18</w:t>
             </w:r>
-            <w:bookmarkEnd w:id="59"/>
+            <w:bookmarkEnd w:id="61"/>
           </w:p>
         </w:tc>
         <w:tc>
@@ -22303,7 +23638,7 @@
                 <w:color w:val="auto"/>
               </w:rPr>
             </w:pPr>
-            <w:bookmarkStart w:id="60" w:name="_Toc102220837"/>
+            <w:bookmarkStart w:id="62" w:name="_Toc103550786"/>
             <w:r>
               <w:rPr>
                 <w:color w:val="auto"/>
@@ -22334,7 +23669,7 @@
               </w:rPr>
               <w:t>Recupera de Falhas</w:t>
             </w:r>
-            <w:bookmarkEnd w:id="60"/>
+            <w:bookmarkEnd w:id="62"/>
           </w:p>
         </w:tc>
       </w:tr>
@@ -22450,6 +23785,7 @@
                 <w:sz w:val="24"/>
                 <w:szCs w:val="24"/>
               </w:rPr>
+              <w:lastRenderedPageBreak/>
               <w:t>Estímulo</w:t>
             </w:r>
           </w:p>
@@ -23110,7 +24446,7 @@
         </w:rPr>
         <w:t xml:space="preserve"> </w:t>
       </w:r>
-      <w:bookmarkStart w:id="61" w:name="_Hlk102216143"/>
+      <w:bookmarkStart w:id="63" w:name="_Hlk102216143"/>
       <w:r>
         <w:rPr>
           <w:color w:val="000000"/>
@@ -23176,7 +24512,7 @@
         <w:t>.</w:t>
       </w:r>
     </w:p>
-    <w:bookmarkEnd w:id="61"/>
+    <w:bookmarkEnd w:id="63"/>
     <w:p>
       <w:pPr>
         <w:jc w:val="both"/>
@@ -23194,7 +24530,7 @@
           <w:numId w:val="1"/>
         </w:numPr>
       </w:pPr>
-      <w:bookmarkStart w:id="62" w:name="_Toc102220838"/>
+      <w:bookmarkStart w:id="64" w:name="_Toc103550787"/>
       <w:r>
         <w:t xml:space="preserve">RNF de Atributo: </w:t>
       </w:r>
@@ -23226,7 +24562,7 @@
         </w:rPr>
         <w:t>)</w:t>
       </w:r>
-      <w:bookmarkEnd w:id="62"/>
+      <w:bookmarkEnd w:id="64"/>
     </w:p>
     <w:p>
       <w:pPr>
@@ -23338,12 +24674,11 @@
                 <w:color w:val="auto"/>
               </w:rPr>
             </w:pPr>
-            <w:bookmarkStart w:id="63" w:name="_Toc102220839"/>
+            <w:bookmarkStart w:id="65" w:name="_Toc103550788"/>
             <w:r>
               <w:rPr>
                 <w:color w:val="auto"/>
               </w:rPr>
-              <w:lastRenderedPageBreak/>
               <w:t xml:space="preserve">Atributo de </w:t>
             </w:r>
             <w:r>
@@ -23358,7 +24693,7 @@
               </w:rPr>
               <w:t xml:space="preserve"> 19</w:t>
             </w:r>
-            <w:bookmarkEnd w:id="63"/>
+            <w:bookmarkEnd w:id="65"/>
           </w:p>
         </w:tc>
         <w:tc>
@@ -23385,7 +24720,7 @@
                 <w:color w:val="auto"/>
               </w:rPr>
             </w:pPr>
-            <w:bookmarkStart w:id="64" w:name="_Toc102220840"/>
+            <w:bookmarkStart w:id="66" w:name="_Toc103550789"/>
             <w:r>
               <w:rPr>
                 <w:color w:val="auto"/>
@@ -23398,7 +24733,7 @@
               </w:rPr>
               <w:t>19 – Apresentar Tempo de Resposta Baixo</w:t>
             </w:r>
-            <w:bookmarkEnd w:id="64"/>
+            <w:bookmarkEnd w:id="66"/>
           </w:p>
         </w:tc>
       </w:tr>
@@ -23674,6 +25009,7 @@
                 <w:sz w:val="24"/>
                 <w:szCs w:val="24"/>
               </w:rPr>
+              <w:lastRenderedPageBreak/>
               <w:t>Ambiente</w:t>
             </w:r>
           </w:p>
@@ -24191,7 +25527,7 @@
           <w:sz w:val="24"/>
           <w:szCs w:val="24"/>
         </w:rPr>
-        <w:t>Essencial</w:t>
+        <w:t>Desejável</w:t>
       </w:r>
     </w:p>
     <w:p>
@@ -24306,7 +25642,7 @@
                 <w:color w:val="auto"/>
               </w:rPr>
             </w:pPr>
-            <w:bookmarkStart w:id="65" w:name="_Toc102220841"/>
+            <w:bookmarkStart w:id="67" w:name="_Toc103550790"/>
             <w:r>
               <w:rPr>
                 <w:color w:val="auto"/>
@@ -24319,7 +25655,7 @@
               </w:rPr>
               <w:t xml:space="preserve"> 20</w:t>
             </w:r>
-            <w:bookmarkEnd w:id="65"/>
+            <w:bookmarkEnd w:id="67"/>
           </w:p>
         </w:tc>
         <w:tc>
@@ -24346,7 +25682,7 @@
                 <w:color w:val="auto"/>
               </w:rPr>
             </w:pPr>
-            <w:bookmarkStart w:id="66" w:name="_Toc102220842"/>
+            <w:bookmarkStart w:id="68" w:name="_Toc103550791"/>
             <w:r>
               <w:rPr>
                 <w:color w:val="auto"/>
@@ -24373,7 +25709,7 @@
               </w:rPr>
               <w:t xml:space="preserve"> Baixo</w:t>
             </w:r>
-            <w:bookmarkEnd w:id="66"/>
+            <w:bookmarkEnd w:id="68"/>
           </w:p>
         </w:tc>
       </w:tr>
@@ -24726,7 +26062,6 @@
                 <w:sz w:val="24"/>
                 <w:szCs w:val="24"/>
               </w:rPr>
-              <w:lastRenderedPageBreak/>
               <w:t>Resposta</w:t>
             </w:r>
           </w:p>
@@ -25089,6 +26424,7 @@
           <w:sz w:val="24"/>
           <w:szCs w:val="24"/>
         </w:rPr>
+        <w:lastRenderedPageBreak/>
         <w:t>Autor: Ivan</w:t>
       </w:r>
     </w:p>
@@ -25153,7 +26489,14 @@
           <w:sz w:val="24"/>
           <w:szCs w:val="24"/>
         </w:rPr>
-        <w:t>Prioridade: Essencial</w:t>
+        <w:t xml:space="preserve">Prioridade: </w:t>
+      </w:r>
+      <w:r>
+        <w:rPr>
+          <w:sz w:val="24"/>
+          <w:szCs w:val="24"/>
+        </w:rPr>
+        <w:t>Desejável</w:t>
       </w:r>
     </w:p>
     <w:p>
@@ -25180,7 +26523,7 @@
         </w:rPr>
         <w:t xml:space="preserve"> </w:t>
       </w:r>
-      <w:bookmarkStart w:id="67" w:name="_Hlk102077575"/>
+      <w:bookmarkStart w:id="69" w:name="_Hlk102077575"/>
       <w:r>
         <w:rPr>
           <w:color w:val="000000"/>
@@ -25221,7 +26564,7 @@
         </w:rPr>
         <w:t xml:space="preserve"> segundo.</w:t>
       </w:r>
-      <w:bookmarkEnd w:id="67"/>
+      <w:bookmarkEnd w:id="69"/>
     </w:p>
     <w:p>
       <w:pPr>
@@ -25284,7 +26627,7 @@
                 <w:color w:val="auto"/>
               </w:rPr>
             </w:pPr>
-            <w:bookmarkStart w:id="68" w:name="_Toc102220843"/>
+            <w:bookmarkStart w:id="70" w:name="_Toc103550792"/>
             <w:r>
               <w:rPr>
                 <w:color w:val="auto"/>
@@ -25297,7 +26640,7 @@
               </w:rPr>
               <w:t xml:space="preserve"> 21</w:t>
             </w:r>
-            <w:bookmarkEnd w:id="68"/>
+            <w:bookmarkEnd w:id="70"/>
           </w:p>
         </w:tc>
         <w:tc>
@@ -25324,7 +26667,7 @@
                 <w:color w:val="auto"/>
               </w:rPr>
             </w:pPr>
-            <w:bookmarkStart w:id="69" w:name="_Toc102220844"/>
+            <w:bookmarkStart w:id="71" w:name="_Toc103550793"/>
             <w:r>
               <w:rPr>
                 <w:color w:val="auto"/>
@@ -25337,7 +26680,7 @@
               </w:rPr>
               <w:t>21 – Realizar Escalabilidade</w:t>
             </w:r>
-            <w:bookmarkEnd w:id="69"/>
+            <w:bookmarkEnd w:id="71"/>
           </w:p>
         </w:tc>
       </w:tr>
@@ -26014,7 +27357,6 @@
           <w:sz w:val="24"/>
           <w:szCs w:val="24"/>
         </w:rPr>
-        <w:lastRenderedPageBreak/>
         <w:t>Data da última alteração: 25/04/2022</w:t>
       </w:r>
     </w:p>
@@ -26090,7 +27432,7 @@
         </w:rPr>
         <w:t xml:space="preserve"> </w:t>
       </w:r>
-      <w:bookmarkStart w:id="70" w:name="_Hlk102076445"/>
+      <w:bookmarkStart w:id="72" w:name="_Hlk102076445"/>
       <w:r>
         <w:rPr>
           <w:color w:val="000000"/>
@@ -26151,7 +27493,7 @@
         </w:rPr>
         <w:t xml:space="preserve"> a disponibilidade dos serviços.</w:t>
       </w:r>
-      <w:bookmarkEnd w:id="70"/>
+      <w:bookmarkEnd w:id="72"/>
     </w:p>
     <w:p>
       <w:pPr>
@@ -26184,8 +27526,9 @@
           <w:szCs w:val="24"/>
         </w:rPr>
       </w:pPr>
-      <w:bookmarkStart w:id="71" w:name="_Toc102220845"/>
-      <w:r>
+      <w:bookmarkStart w:id="73" w:name="_Toc103550794"/>
+      <w:r>
+        <w:lastRenderedPageBreak/>
         <w:t xml:space="preserve">RNF de Atributo: </w:t>
       </w:r>
       <w:r>
@@ -26195,7 +27538,7 @@
         </w:rPr>
         <w:t>Compatibilidade</w:t>
       </w:r>
-      <w:bookmarkEnd w:id="71"/>
+      <w:bookmarkEnd w:id="73"/>
     </w:p>
     <w:p>
       <w:pPr>
@@ -26284,7 +27627,7 @@
                 <w:color w:val="auto"/>
               </w:rPr>
             </w:pPr>
-            <w:bookmarkStart w:id="72" w:name="_Toc102220846"/>
+            <w:bookmarkStart w:id="74" w:name="_Toc103550795"/>
             <w:r>
               <w:rPr>
                 <w:color w:val="auto"/>
@@ -26297,7 +27640,7 @@
               </w:rPr>
               <w:t xml:space="preserve"> 22</w:t>
             </w:r>
-            <w:bookmarkEnd w:id="72"/>
+            <w:bookmarkEnd w:id="74"/>
           </w:p>
         </w:tc>
         <w:tc>
@@ -26324,7 +27667,7 @@
                 <w:color w:val="auto"/>
               </w:rPr>
             </w:pPr>
-            <w:bookmarkStart w:id="73" w:name="_Toc102220847"/>
+            <w:bookmarkStart w:id="75" w:name="_Toc103550796"/>
             <w:r>
               <w:rPr>
                 <w:color w:val="auto"/>
@@ -26355,7 +27698,7 @@
               </w:rPr>
               <w:t xml:space="preserve"> Navegadores</w:t>
             </w:r>
-            <w:bookmarkEnd w:id="73"/>
+            <w:bookmarkEnd w:id="75"/>
           </w:p>
         </w:tc>
       </w:tr>
@@ -27117,7 +28460,6 @@
           <w:sz w:val="24"/>
           <w:szCs w:val="24"/>
         </w:rPr>
-        <w:lastRenderedPageBreak/>
         <w:t>Descrição:</w:t>
       </w:r>
       <w:r>
@@ -27182,6 +28524,36 @@
       <w:pPr>
         <w:rPr>
           <w:color w:val="000000"/>
+          <w:sz w:val="24"/>
+          <w:szCs w:val="24"/>
+        </w:rPr>
+      </w:pPr>
+    </w:p>
+    <w:p>
+      <w:pPr>
+        <w:spacing w:line="240" w:lineRule="auto"/>
+        <w:rPr>
+          <w:rFonts w:eastAsia="Times New Roman"/>
+          <w:sz w:val="24"/>
+          <w:szCs w:val="24"/>
+        </w:rPr>
+      </w:pPr>
+    </w:p>
+    <w:p>
+      <w:pPr>
+        <w:spacing w:line="240" w:lineRule="auto"/>
+        <w:rPr>
+          <w:rFonts w:eastAsia="Times New Roman"/>
+          <w:sz w:val="24"/>
+          <w:szCs w:val="24"/>
+        </w:rPr>
+      </w:pPr>
+    </w:p>
+    <w:p>
+      <w:pPr>
+        <w:spacing w:line="240" w:lineRule="auto"/>
+        <w:rPr>
+          <w:rFonts w:eastAsia="Times New Roman"/>
           <w:sz w:val="24"/>
           <w:szCs w:val="24"/>
         </w:rPr>
@@ -27210,8 +28582,9 @@
           <w:szCs w:val="24"/>
         </w:rPr>
       </w:pPr>
-      <w:bookmarkStart w:id="74" w:name="_Toc102220848"/>
-      <w:r>
+      <w:bookmarkStart w:id="76" w:name="_Toc103550797"/>
+      <w:r>
+        <w:lastRenderedPageBreak/>
         <w:t xml:space="preserve">RNF de Atributo: </w:t>
       </w:r>
       <w:r>
@@ -27221,7 +28594,7 @@
         </w:rPr>
         <w:t>Portabilidade</w:t>
       </w:r>
-      <w:bookmarkEnd w:id="74"/>
+      <w:bookmarkEnd w:id="76"/>
     </w:p>
     <w:p>
       <w:pPr>
@@ -27333,7 +28706,7 @@
                 <w:color w:val="auto"/>
               </w:rPr>
             </w:pPr>
-            <w:bookmarkStart w:id="75" w:name="_Toc102220849"/>
+            <w:bookmarkStart w:id="77" w:name="_Toc103550798"/>
             <w:r>
               <w:rPr>
                 <w:color w:val="auto"/>
@@ -27346,7 +28719,7 @@
               </w:rPr>
               <w:t xml:space="preserve"> 23</w:t>
             </w:r>
-            <w:bookmarkEnd w:id="75"/>
+            <w:bookmarkEnd w:id="77"/>
           </w:p>
         </w:tc>
         <w:tc>
@@ -27373,7 +28746,7 @@
                 <w:color w:val="auto"/>
               </w:rPr>
             </w:pPr>
-            <w:bookmarkStart w:id="76" w:name="_Toc102220850"/>
+            <w:bookmarkStart w:id="78" w:name="_Toc103550799"/>
             <w:r>
               <w:rPr>
                 <w:color w:val="auto"/>
@@ -27404,7 +28777,7 @@
               </w:rPr>
               <w:t>Acessar Por Diferentes Plataformas</w:t>
             </w:r>
-            <w:bookmarkEnd w:id="76"/>
+            <w:bookmarkEnd w:id="78"/>
           </w:p>
         </w:tc>
       </w:tr>
@@ -28168,7 +29541,7 @@
       <w:r>
         <w:t xml:space="preserve">O sistema deverá permitir o acesso de diferentes tipos sistemas operacionais </w:t>
       </w:r>
-      <w:bookmarkStart w:id="77" w:name="_Hlk102218190"/>
+      <w:bookmarkStart w:id="79" w:name="_Hlk102218190"/>
       <w:r>
         <w:t xml:space="preserve">como o </w:t>
       </w:r>
@@ -28250,7 +29623,7 @@
         </w:rPr>
         <w:t xml:space="preserve"> 7 e superiores</w:t>
       </w:r>
-      <w:bookmarkEnd w:id="77"/>
+      <w:bookmarkEnd w:id="79"/>
       <w:r>
         <w:rPr>
           <w:color w:val="000000"/>
@@ -29336,6 +30709,21 @@
     <w:uiPriority w:val="99"/>
     <w:rsid w:val="00D55B26"/>
   </w:style>
+  <w:style w:type="paragraph" w:styleId="Sumrio1">
+    <w:name w:val="toc 1"/>
+    <w:basedOn w:val="Normal"/>
+    <w:next w:val="Normal"/>
+    <w:autoRedefine/>
+    <w:uiPriority w:val="39"/>
+    <w:unhideWhenUsed/>
+    <w:rsid w:val="00F56965"/>
+    <w:pPr>
+      <w:spacing w:after="100" w:line="259" w:lineRule="auto"/>
+    </w:pPr>
+    <w:rPr>
+      <w:rFonts w:asciiTheme="minorHAnsi" w:eastAsiaTheme="minorEastAsia" w:hAnsiTheme="minorHAnsi" w:cs="Times New Roman"/>
+    </w:rPr>
+  </w:style>
 </w:styles>
 </file>
 

</xml_diff>